<commit_message>
Added use cases to document, renamed UseCaseModels
</commit_message>
<xml_diff>
--- a/OOAD Assignment - Requirement Gathering 3.docx
+++ b/OOAD Assignment - Requirement Gathering 3.docx
@@ -7,8 +7,13 @@
         <w:pStyle w:val="Title"/>
       </w:pPr>
       <w:r>
-        <w:t>Bucks Centre for Performing Arts:</w:t>
-      </w:r>
+        <w:t>Bucks Centre for Performing Arts</w:t>
+      </w:r>
+      <w:proofErr w:type="gramStart"/>
+      <w:r>
+        <w:t>:</w:t>
+      </w:r>
+      <w:proofErr w:type="gramEnd"/>
       <w:r>
         <w:br/>
       </w:r>
@@ -114,7 +119,23 @@
         </w:r>
       </w:hyperlink>
       <w:r>
-        <w:t xml:space="preserve"> and is quite simplistic. From this site we can see their most recent show used the Courtyard Theatre in London, but they have used Wycombe Town Hall, and multiple other venues in the past. This means we will absolutely have to accommodate multiple venues in the software. Their most recent method of ticket booking was via the Courtyard Theatre’s use of TicketWeb, with an alternative to phone and book tickets directly with the theatre. However, they have used other theatre’s own payment methods, such as Norden Farm theatre’s w</w:t>
+        <w:t xml:space="preserve"> and is quite simplistic. From this site we can see their most recent show used the Courtyard Theatre in London, but they have used Wycombe Town Hall, and multiple other venues in the past. This means we will absolutely have to accommodate multiple venues in the software. Their most recent method of ticket booking was via the Courtyard Theatre’s use of </w:t>
+      </w:r>
+      <w:proofErr w:type="spellStart"/>
+      <w:r>
+        <w:t>TicketWeb</w:t>
+      </w:r>
+      <w:proofErr w:type="spellEnd"/>
+      <w:r>
+        <w:t xml:space="preserve">, with an alternative to phone and book tickets directly with the theatre. However, they have used other theatre’s own payment methods, such as </w:t>
+      </w:r>
+      <w:proofErr w:type="spellStart"/>
+      <w:r>
+        <w:t>Norden</w:t>
+      </w:r>
+      <w:proofErr w:type="spellEnd"/>
+      <w:r>
+        <w:t xml:space="preserve"> Farm theatre’s w</w:t>
       </w:r>
       <w:r>
         <w:t>ebsite, in the past. This could be the</w:t>
@@ -232,7 +253,15 @@
         <w:t xml:space="preserve">The target operating system for the customer, venue manager, and agent is Windows 7, Windows 8, and Windows 10. The server should be hosted on a Windows Server 2012 machine. </w:t>
       </w:r>
       <w:r>
-        <w:t>Payment systems will be set-up via a phoneline connected specialist machine. This machine has a local address on the network with the server and takes inputs</w:t>
+        <w:t xml:space="preserve">Payment systems will be set-up via a </w:t>
+      </w:r>
+      <w:proofErr w:type="spellStart"/>
+      <w:r>
+        <w:t>phoneline</w:t>
+      </w:r>
+      <w:proofErr w:type="spellEnd"/>
+      <w:r>
+        <w:t xml:space="preserve"> connected specialist machine. This machine has a local address on the network with the server and takes inputs</w:t>
       </w:r>
       <w:r>
         <w:t xml:space="preserve"> at a rate of </w:t>
@@ -254,10 +283,55 @@
         <w:t>[</w:t>
       </w:r>
       <w:r>
-        <w:t xml:space="preserve">Unique ID (Int), </w:t>
-      </w:r>
-      <w:r>
-        <w:t>CardNumber (Int), CVC Code (Int), Expiry (Int (MMYY), Charge (Float (####.##))]</w:t>
+        <w:t>Unique ID (</w:t>
+      </w:r>
+      <w:proofErr w:type="spellStart"/>
+      <w:r>
+        <w:t>Int</w:t>
+      </w:r>
+      <w:proofErr w:type="spellEnd"/>
+      <w:r>
+        <w:t xml:space="preserve">), </w:t>
+      </w:r>
+      <w:proofErr w:type="spellStart"/>
+      <w:r>
+        <w:t>CardNumber</w:t>
+      </w:r>
+      <w:proofErr w:type="spellEnd"/>
+      <w:r>
+        <w:t xml:space="preserve"> (</w:t>
+      </w:r>
+      <w:proofErr w:type="spellStart"/>
+      <w:r>
+        <w:t>Int</w:t>
+      </w:r>
+      <w:proofErr w:type="spellEnd"/>
+      <w:r>
+        <w:t>), CVC Code (</w:t>
+      </w:r>
+      <w:proofErr w:type="spellStart"/>
+      <w:r>
+        <w:t>Int</w:t>
+      </w:r>
+      <w:proofErr w:type="spellEnd"/>
+      <w:r>
+        <w:t>), Expiry (</w:t>
+      </w:r>
+      <w:proofErr w:type="spellStart"/>
+      <w:r>
+        <w:t>Int</w:t>
+      </w:r>
+      <w:proofErr w:type="spellEnd"/>
+      <w:r>
+        <w:t xml:space="preserve"> (MMYY), Charge (Float (####</w:t>
+      </w:r>
+      <w:proofErr w:type="gramStart"/>
+      <w:r>
+        <w:t>.#</w:t>
+      </w:r>
+      <w:proofErr w:type="gramEnd"/>
+      <w:r>
+        <w:t>#))]</w:t>
       </w:r>
       <w:r>
         <w:br/>
@@ -293,7 +367,31 @@
         <w:t>[</w:t>
       </w:r>
       <w:r>
-        <w:t>Unique ID (Int), DateTime (DateTime), Status (String)</w:t>
+        <w:t>Unique ID (</w:t>
+      </w:r>
+      <w:proofErr w:type="spellStart"/>
+      <w:r>
+        <w:t>Int</w:t>
+      </w:r>
+      <w:proofErr w:type="spellEnd"/>
+      <w:r>
+        <w:t xml:space="preserve">), </w:t>
+      </w:r>
+      <w:proofErr w:type="spellStart"/>
+      <w:r>
+        <w:t>DateTime</w:t>
+      </w:r>
+      <w:proofErr w:type="spellEnd"/>
+      <w:r>
+        <w:t xml:space="preserve"> (</w:t>
+      </w:r>
+      <w:proofErr w:type="spellStart"/>
+      <w:r>
+        <w:t>DateTime</w:t>
+      </w:r>
+      <w:proofErr w:type="spellEnd"/>
+      <w:r>
+        <w:t>), Status (String)</w:t>
       </w:r>
       <w:r>
         <w:t>]</w:t>
@@ -308,7 +406,23 @@
         <w:t>inputs and outputs in this format:</w:t>
       </w:r>
       <w:r>
-        <w:t xml:space="preserve"> [[InputData], [OutputData]]</w:t>
+        <w:t xml:space="preserve"> [[</w:t>
+      </w:r>
+      <w:proofErr w:type="spellStart"/>
+      <w:r>
+        <w:t>InputData</w:t>
+      </w:r>
+      <w:proofErr w:type="spellEnd"/>
+      <w:r>
+        <w:t>], [</w:t>
+      </w:r>
+      <w:proofErr w:type="spellStart"/>
+      <w:r>
+        <w:t>OutputData</w:t>
+      </w:r>
+      <w:proofErr w:type="spellEnd"/>
+      <w:r>
+        <w:t>]]</w:t>
       </w:r>
       <w:r>
         <w:br/>
@@ -330,7 +444,31 @@
       </w:r>
       <w:r>
         <w:br/>
-        <w:t>[Email Address (Str), First Name (Str), Last Name (Str), Ticket Info (</w:t>
+        <w:t>[Email Address (</w:t>
+      </w:r>
+      <w:proofErr w:type="spellStart"/>
+      <w:r>
+        <w:t>Str</w:t>
+      </w:r>
+      <w:proofErr w:type="spellEnd"/>
+      <w:r>
+        <w:t>), First Name (</w:t>
+      </w:r>
+      <w:proofErr w:type="spellStart"/>
+      <w:r>
+        <w:t>Str</w:t>
+      </w:r>
+      <w:proofErr w:type="spellEnd"/>
+      <w:r>
+        <w:t>), Last Name (</w:t>
+      </w:r>
+      <w:proofErr w:type="spellStart"/>
+      <w:r>
+        <w:t>Str</w:t>
+      </w:r>
+      <w:proofErr w:type="spellEnd"/>
+      <w:r>
+        <w:t>), Ticket Info (</w:t>
       </w:r>
       <w:r>
         <w:t>Any</w:t>
@@ -345,7 +483,39 @@
         <w:t>ing</w:t>
       </w:r>
       <w:r>
-        <w:t xml:space="preserve">)), MessageTemplateName (Str (Available Types: ‘PurchaseConfirmed’, ‘PurchaseProcessed’))]  </w:t>
+        <w:t xml:space="preserve">)), </w:t>
+      </w:r>
+      <w:proofErr w:type="spellStart"/>
+      <w:r>
+        <w:t>MessageTemplateName</w:t>
+      </w:r>
+      <w:proofErr w:type="spellEnd"/>
+      <w:r>
+        <w:t xml:space="preserve"> (</w:t>
+      </w:r>
+      <w:proofErr w:type="spellStart"/>
+      <w:r>
+        <w:t>Str</w:t>
+      </w:r>
+      <w:proofErr w:type="spellEnd"/>
+      <w:r>
+        <w:t xml:space="preserve"> (Available Types: ‘</w:t>
+      </w:r>
+      <w:proofErr w:type="spellStart"/>
+      <w:r>
+        <w:t>PurchaseConfirmed</w:t>
+      </w:r>
+      <w:proofErr w:type="spellEnd"/>
+      <w:r>
+        <w:t>’, ‘</w:t>
+      </w:r>
+      <w:proofErr w:type="spellStart"/>
+      <w:r>
+        <w:t>PurchaseProcessed</w:t>
+      </w:r>
+      <w:proofErr w:type="spellEnd"/>
+      <w:r>
+        <w:t xml:space="preserve">’))]  </w:t>
       </w:r>
     </w:p>
     <w:p>
@@ -379,7 +549,15 @@
       </w:pPr>
       <w:r>
         <w:lastRenderedPageBreak/>
-        <w:t>Roughly what peak number of concurrent users do you think the software see during it’s expected lifecycle?</w:t>
+        <w:t xml:space="preserve">Roughly what peak number of concurrent users do you think the software see during </w:t>
+      </w:r>
+      <w:proofErr w:type="gramStart"/>
+      <w:r>
+        <w:t>it’s</w:t>
+      </w:r>
+      <w:proofErr w:type="gramEnd"/>
+      <w:r>
+        <w:t xml:space="preserve"> expected lifecycle?</w:t>
       </w:r>
     </w:p>
     <w:p>
@@ -458,7 +636,15 @@
     </w:p>
     <w:p>
       <w:r>
-        <w:t>The key take-aways are: Mail and credit card charging systems are easy to use and access. Data privacy</w:t>
+        <w:t>The key take-</w:t>
+      </w:r>
+      <w:proofErr w:type="spellStart"/>
+      <w:r>
+        <w:t>aways</w:t>
+      </w:r>
+      <w:proofErr w:type="spellEnd"/>
+      <w:r>
+        <w:t xml:space="preserve"> are: Mail and credit card charging systems are easy to use and access. Data privacy</w:t>
       </w:r>
       <w:r>
         <w:t xml:space="preserve"> and e-commerce</w:t>
@@ -589,7 +775,15 @@
         <w:t xml:space="preserve"> In May of 2018 new EU legislation is coming into practice, this will also need </w:t>
       </w:r>
       <w:r>
-        <w:t>to be considered and adhered to, along with any laws introduced by Britain following Brexit.</w:t>
+        <w:t xml:space="preserve">to be considered and adhered to, along with any laws introduced by Britain following </w:t>
+      </w:r>
+      <w:proofErr w:type="spellStart"/>
+      <w:r>
+        <w:t>Brexit</w:t>
+      </w:r>
+      <w:proofErr w:type="spellEnd"/>
+      <w:r>
+        <w:t>.</w:t>
       </w:r>
     </w:p>
     <w:p>
@@ -664,11 +858,15 @@
         <w:t xml:space="preserve">Reliability: </w:t>
       </w:r>
       <w:r>
-        <w:t xml:space="preserve">If the software is unreliable, a multitude of problems can occur. Tickets may not go on sale at the right time, or the right price, seats may be oversold, users may not be able to access or use parts of or the entire system. These will hurt the business and the consumers trust in the business. This will </w:t>
-      </w:r>
-      <w:r>
-        <w:lastRenderedPageBreak/>
-        <w:t>have a ripple effect, and our software solutions may no longer be as trusted by other businesses, which could lose us clients. As such reliability is incredibly important. If a lift breaks half the times it is used, the stairs will be taken instead, regardless of how good the lift is.</w:t>
+        <w:t xml:space="preserve">If the software is unreliable, a multitude of problems can occur. Tickets may not go on sale at the right time, or the right price, seats may be oversold, users may not be able to access or use parts of or the entire system. These will hurt the business and the consumers trust in the business. This will have a ripple effect, and our software solutions may no longer be as trusted by other businesses, which </w:t>
+      </w:r>
+      <w:proofErr w:type="gramStart"/>
+      <w:r>
+        <w:t>could</w:t>
+      </w:r>
+      <w:proofErr w:type="gramEnd"/>
+      <w:r>
+        <w:t xml:space="preserve"> lose us clients. As such reliability is incredibly important. If a lift breaks half the times it is used, the stairs will be taken instead, regardless of how good the lift is.</w:t>
       </w:r>
     </w:p>
     <w:p/>
@@ -685,7 +883,6 @@
         <w:pStyle w:val="Heading2"/>
       </w:pPr>
       <w:r>
-        <w:lastRenderedPageBreak/>
         <w:t>Requirements Model</w:t>
       </w:r>
     </w:p>
@@ -695,7 +892,10 @@
         <w:pStyle w:val="Heading3"/>
       </w:pPr>
       <w:r>
-        <w:t>Basic Use Cases</w:t>
+        <w:t xml:space="preserve">First Iteration, Basic </w:t>
+      </w:r>
+      <w:r>
+        <w:t>Use Cases</w:t>
       </w:r>
     </w:p>
     <w:p/>
@@ -1348,7 +1548,6 @@
         <w:pStyle w:val="Heading4"/>
       </w:pPr>
       <w:r>
-        <w:lastRenderedPageBreak/>
         <w:t>Venue Manager</w:t>
       </w:r>
     </w:p>
@@ -2035,14 +2234,7 @@
                 <w:sz w:val="20"/>
                 <w:szCs w:val="20"/>
               </w:rPr>
-              <w:t>S</w:t>
-            </w:r>
-            <w:r>
-              <w:rPr>
-                <w:sz w:val="20"/>
-                <w:szCs w:val="20"/>
-              </w:rPr>
-              <w:t>hould the customer express that they can no longer attend the event, the venue manager can choose to refund and cancel the ticket, reallocating it for purchase again.</w:t>
+              <w:t>Should the customer express that they can no longer attend the event, the venue manager can choose to refund and cancel the ticket, reallocating it for purchase again.</w:t>
             </w:r>
           </w:p>
         </w:tc>
@@ -2139,13 +2331,2007 @@
               </w:rPr>
               <w:t>The venue manager can log out of his account when desired.</w:t>
             </w:r>
-            <w:bookmarkStart w:id="0" w:name="_GoBack"/>
-            <w:bookmarkEnd w:id="0"/>
           </w:p>
         </w:tc>
       </w:tr>
     </w:tbl>
     <w:p/>
+    <w:p>
+      <w:pPr>
+        <w:spacing w:after="200"/>
+      </w:pPr>
+      <w:r>
+        <w:br w:type="page"/>
+      </w:r>
+    </w:p>
+    <w:p>
+      <w:pPr>
+        <w:pStyle w:val="Heading3"/>
+      </w:pPr>
+      <w:r>
+        <w:t>First Iteration, Detailed Use Cases</w:t>
+      </w:r>
+    </w:p>
+    <w:p>
+      <w:r>
+        <w:t>The following use cases are ‘zoomed in’ looks at the basic use cases. They are sorted b</w:t>
+      </w:r>
+      <w:r>
+        <w:t>y the actor that they apply to.</w:t>
+      </w:r>
+      <w:r>
+        <w:t xml:space="preserve"> </w:t>
+      </w:r>
+    </w:p>
+    <w:p>
+      <w:pPr>
+        <w:spacing w:after="200"/>
+        <w:rPr>
+          <w:rFonts w:eastAsiaTheme="majorEastAsia" w:cstheme="majorBidi"/>
+          <w:b/>
+          <w:bCs/>
+          <w:iCs/>
+          <w:color w:val="000000" w:themeColor="text1"/>
+          <w:sz w:val="24"/>
+        </w:rPr>
+      </w:pPr>
+      <w:r>
+        <w:br w:type="page"/>
+      </w:r>
+    </w:p>
+    <w:p>
+      <w:pPr>
+        <w:pStyle w:val="Heading4"/>
+      </w:pPr>
+      <w:r>
+        <w:t>Venue Manager</w:t>
+      </w:r>
+    </w:p>
+    <w:p>
+      <w:r>
+        <w:t>The following use cases apply to the venue manager actor only.</w:t>
+      </w:r>
+    </w:p>
+    <w:p>
+      <w:pPr>
+        <w:pStyle w:val="Heading5"/>
+      </w:pPr>
+      <w:r>
+        <w:t>Seating Layout Management</w:t>
+      </w:r>
+    </w:p>
+    <w:p>
+      <w:r>
+        <w:t>The seating layout management dialog has two parts, one is the select / create / delete dialog box, which is shown prior to the main interface which enables you to edit a seating layout. The select / create / delete dialog shows only a list box with 3 buttons: Create Layout, Modify Layout, and Delete Layout. The selection is done via a list box / drop down box that shows all existing seating layouts, sorted by ID, shown with both ID and name.</w:t>
+      </w:r>
+    </w:p>
+    <w:p/>
+    <w:p>
+      <w:r>
+        <w:rPr>
+          <w:noProof/>
+          <w:lang w:eastAsia="en-GB"/>
+        </w:rPr>
+        <w:drawing>
+          <wp:inline distT="0" distB="0" distL="0" distR="0" wp14:anchorId="1BD112D5" wp14:editId="6C92457B">
+            <wp:extent cx="4257675" cy="4435696"/>
+            <wp:effectExtent l="0" t="0" r="0" b="3175"/>
+            <wp:docPr id="23" name="Picture 23"/>
+            <wp:cNvGraphicFramePr>
+              <a:graphicFrameLocks xmlns:a="http://schemas.openxmlformats.org/drawingml/2006/main" noChangeAspect="1"/>
+            </wp:cNvGraphicFramePr>
+            <a:graphic xmlns:a="http://schemas.openxmlformats.org/drawingml/2006/main">
+              <a:graphicData uri="http://schemas.openxmlformats.org/drawingml/2006/picture">
+                <pic:pic xmlns:pic="http://schemas.openxmlformats.org/drawingml/2006/picture">
+                  <pic:nvPicPr>
+                    <pic:cNvPr id="1" name=""/>
+                    <pic:cNvPicPr/>
+                  </pic:nvPicPr>
+                  <pic:blipFill rotWithShape="1">
+                    <a:blip r:embed="rId10"/>
+                    <a:srcRect t="5335" b="3506"/>
+                    <a:stretch/>
+                  </pic:blipFill>
+                  <pic:spPr bwMode="auto">
+                    <a:xfrm>
+                      <a:off x="0" y="0"/>
+                      <a:ext cx="4284409" cy="4463547"/>
+                    </a:xfrm>
+                    <a:prstGeom prst="rect">
+                      <a:avLst/>
+                    </a:prstGeom>
+                    <a:ln>
+                      <a:noFill/>
+                    </a:ln>
+                    <a:extLst>
+                      <a:ext uri="{53640926-AAD7-44D8-BBD7-CCE9431645EC}">
+                        <a14:shadowObscured xmlns:a14="http://schemas.microsoft.com/office/drawing/2010/main"/>
+                      </a:ext>
+                    </a:extLst>
+                  </pic:spPr>
+                </pic:pic>
+              </a:graphicData>
+            </a:graphic>
+          </wp:inline>
+        </w:drawing>
+      </w:r>
+      <w:r>
+        <w:br/>
+      </w:r>
+    </w:p>
+    <w:tbl>
+      <w:tblPr>
+        <w:tblStyle w:val="GridTable2"/>
+        <w:tblW w:w="10095" w:type="dxa"/>
+        <w:tblBorders>
+          <w:top w:val="single" w:sz="4" w:space="0" w:color="auto"/>
+          <w:left w:val="single" w:sz="4" w:space="0" w:color="auto"/>
+          <w:bottom w:val="single" w:sz="4" w:space="0" w:color="auto"/>
+          <w:right w:val="single" w:sz="4" w:space="0" w:color="auto"/>
+          <w:insideH w:val="single" w:sz="4" w:space="0" w:color="auto"/>
+          <w:insideV w:val="single" w:sz="4" w:space="0" w:color="auto"/>
+        </w:tblBorders>
+        <w:tblLook w:val="04A0" w:firstRow="1" w:lastRow="0" w:firstColumn="1" w:lastColumn="0" w:noHBand="0" w:noVBand="1"/>
+      </w:tblPr>
+      <w:tblGrid>
+        <w:gridCol w:w="2583"/>
+        <w:gridCol w:w="7512"/>
+      </w:tblGrid>
+      <w:tr>
+        <w:trPr>
+          <w:cnfStyle w:val="100000000000" w:firstRow="1" w:lastRow="0" w:firstColumn="0" w:lastColumn="0" w:oddVBand="0" w:evenVBand="0" w:oddHBand="0" w:evenHBand="0" w:firstRowFirstColumn="0" w:firstRowLastColumn="0" w:lastRowFirstColumn="0" w:lastRowLastColumn="0"/>
+        </w:trPr>
+        <w:tc>
+          <w:tcPr>
+            <w:cnfStyle w:val="001000000000" w:firstRow="0" w:lastRow="0" w:firstColumn="1" w:lastColumn="0" w:oddVBand="0" w:evenVBand="0" w:oddHBand="0" w:evenHBand="0" w:firstRowFirstColumn="0" w:firstRowLastColumn="0" w:lastRowFirstColumn="0" w:lastRowLastColumn="0"/>
+            <w:tcW w:w="2583" w:type="dxa"/>
+            <w:tcBorders>
+              <w:top w:val="none" w:sz="0" w:space="0" w:color="auto"/>
+              <w:bottom w:val="none" w:sz="0" w:space="0" w:color="auto"/>
+              <w:right w:val="none" w:sz="0" w:space="0" w:color="auto"/>
+            </w:tcBorders>
+          </w:tcPr>
+          <w:p>
+            <w:r>
+              <w:t>Use Cases</w:t>
+            </w:r>
+          </w:p>
+        </w:tc>
+        <w:tc>
+          <w:tcPr>
+            <w:tcW w:w="7512" w:type="dxa"/>
+            <w:tcBorders>
+              <w:top w:val="none" w:sz="0" w:space="0" w:color="auto"/>
+              <w:left w:val="none" w:sz="0" w:space="0" w:color="auto"/>
+              <w:bottom w:val="none" w:sz="0" w:space="0" w:color="auto"/>
+            </w:tcBorders>
+          </w:tcPr>
+          <w:p>
+            <w:pPr>
+              <w:cnfStyle w:val="100000000000" w:firstRow="1" w:lastRow="0" w:firstColumn="0" w:lastColumn="0" w:oddVBand="0" w:evenVBand="0" w:oddHBand="0" w:evenHBand="0" w:firstRowFirstColumn="0" w:firstRowLastColumn="0" w:lastRowFirstColumn="0" w:lastRowLastColumn="0"/>
+            </w:pPr>
+            <w:r>
+              <w:t>Descriptions</w:t>
+            </w:r>
+          </w:p>
+        </w:tc>
+      </w:tr>
+      <w:tr>
+        <w:trPr>
+          <w:cnfStyle w:val="000000100000" w:firstRow="0" w:lastRow="0" w:firstColumn="0" w:lastColumn="0" w:oddVBand="0" w:evenVBand="0" w:oddHBand="1" w:evenHBand="0" w:firstRowFirstColumn="0" w:firstRowLastColumn="0" w:lastRowFirstColumn="0" w:lastRowLastColumn="0"/>
+        </w:trPr>
+        <w:tc>
+          <w:tcPr>
+            <w:cnfStyle w:val="001000000000" w:firstRow="0" w:lastRow="0" w:firstColumn="1" w:lastColumn="0" w:oddVBand="0" w:evenVBand="0" w:oddHBand="0" w:evenHBand="0" w:firstRowFirstColumn="0" w:firstRowLastColumn="0" w:lastRowFirstColumn="0" w:lastRowLastColumn="0"/>
+            <w:tcW w:w="2583" w:type="dxa"/>
+          </w:tcPr>
+          <w:p>
+            <w:pPr>
+              <w:rPr>
+                <w:sz w:val="20"/>
+                <w:szCs w:val="20"/>
+              </w:rPr>
+            </w:pPr>
+            <w:r>
+              <w:rPr>
+                <w:sz w:val="20"/>
+                <w:szCs w:val="20"/>
+              </w:rPr>
+              <w:t>View / Modify / Create</w:t>
+            </w:r>
+            <w:r>
+              <w:rPr>
+                <w:sz w:val="20"/>
+                <w:szCs w:val="20"/>
+              </w:rPr>
+              <w:t xml:space="preserve"> Seating Layouts</w:t>
+            </w:r>
+          </w:p>
+        </w:tc>
+        <w:tc>
+          <w:tcPr>
+            <w:tcW w:w="7512" w:type="dxa"/>
+          </w:tcPr>
+          <w:p>
+            <w:pPr>
+              <w:cnfStyle w:val="000000100000" w:firstRow="0" w:lastRow="0" w:firstColumn="0" w:lastColumn="0" w:oddVBand="0" w:evenVBand="0" w:oddHBand="1" w:evenHBand="0" w:firstRowFirstColumn="0" w:firstRowLastColumn="0" w:lastRowFirstColumn="0" w:lastRowLastColumn="0"/>
+              <w:rPr>
+                <w:sz w:val="20"/>
+                <w:szCs w:val="20"/>
+              </w:rPr>
+            </w:pPr>
+            <w:r>
+              <w:rPr>
+                <w:sz w:val="20"/>
+                <w:szCs w:val="20"/>
+              </w:rPr>
+              <w:t xml:space="preserve">This shows a </w:t>
+            </w:r>
+            <w:r>
+              <w:rPr>
+                <w:sz w:val="20"/>
+                <w:szCs w:val="20"/>
+              </w:rPr>
+              <w:t>dialog</w:t>
+            </w:r>
+            <w:r>
+              <w:rPr>
+                <w:sz w:val="20"/>
+                <w:szCs w:val="20"/>
+              </w:rPr>
+              <w:t xml:space="preserve"> with a list box that contains all saved seating layouts, sorted by ID number, with the text showing the ID number and the layout name. To select a seating layout from here the user simply presses ‘Edit Seating Layout’ with the desired seating layout to edit selected in the list box.</w:t>
+            </w:r>
+            <w:r>
+              <w:rPr>
+                <w:sz w:val="20"/>
+                <w:szCs w:val="20"/>
+              </w:rPr>
+              <w:t xml:space="preserve"> There will also be a button in this dialog that allows the user</w:t>
+            </w:r>
+            <w:r>
+              <w:rPr>
+                <w:sz w:val="20"/>
+                <w:szCs w:val="20"/>
+              </w:rPr>
+              <w:t xml:space="preserve"> to create a new seating layout, and a button that enables the user to delete the selected seating layout.</w:t>
+            </w:r>
+          </w:p>
+        </w:tc>
+      </w:tr>
+      <w:tr>
+        <w:tc>
+          <w:tcPr>
+            <w:cnfStyle w:val="001000000000" w:firstRow="0" w:lastRow="0" w:firstColumn="1" w:lastColumn="0" w:oddVBand="0" w:evenVBand="0" w:oddHBand="0" w:evenHBand="0" w:firstRowFirstColumn="0" w:firstRowLastColumn="0" w:lastRowFirstColumn="0" w:lastRowLastColumn="0"/>
+            <w:tcW w:w="2583" w:type="dxa"/>
+          </w:tcPr>
+          <w:p>
+            <w:pPr>
+              <w:rPr>
+                <w:sz w:val="20"/>
+                <w:szCs w:val="20"/>
+              </w:rPr>
+            </w:pPr>
+            <w:r>
+              <w:rPr>
+                <w:sz w:val="20"/>
+                <w:szCs w:val="20"/>
+              </w:rPr>
+              <w:t>Add / Change Seat Layout Image</w:t>
+            </w:r>
+          </w:p>
+        </w:tc>
+        <w:tc>
+          <w:tcPr>
+            <w:tcW w:w="7512" w:type="dxa"/>
+          </w:tcPr>
+          <w:p>
+            <w:pPr>
+              <w:cnfStyle w:val="000000000000" w:firstRow="0" w:lastRow="0" w:firstColumn="0" w:lastColumn="0" w:oddVBand="0" w:evenVBand="0" w:oddHBand="0" w:evenHBand="0" w:firstRowFirstColumn="0" w:firstRowLastColumn="0" w:lastRowFirstColumn="0" w:lastRowLastColumn="0"/>
+              <w:rPr>
+                <w:sz w:val="20"/>
+                <w:szCs w:val="20"/>
+              </w:rPr>
+            </w:pPr>
+            <w:r>
+              <w:rPr>
+                <w:sz w:val="20"/>
+                <w:szCs w:val="20"/>
+              </w:rPr>
+              <w:t xml:space="preserve">This shows an open file dialog box that lets the user select a seating layout image from a location on the local computer. Once an image is selected the user must click a confirmation button and then the seating layout image will be applied to the currently selected seating layout. </w:t>
+            </w:r>
+          </w:p>
+        </w:tc>
+      </w:tr>
+      <w:tr>
+        <w:trPr>
+          <w:cnfStyle w:val="000000100000" w:firstRow="0" w:lastRow="0" w:firstColumn="0" w:lastColumn="0" w:oddVBand="0" w:evenVBand="0" w:oddHBand="1" w:evenHBand="0" w:firstRowFirstColumn="0" w:firstRowLastColumn="0" w:lastRowFirstColumn="0" w:lastRowLastColumn="0"/>
+        </w:trPr>
+        <w:tc>
+          <w:tcPr>
+            <w:cnfStyle w:val="001000000000" w:firstRow="0" w:lastRow="0" w:firstColumn="1" w:lastColumn="0" w:oddVBand="0" w:evenVBand="0" w:oddHBand="0" w:evenHBand="0" w:firstRowFirstColumn="0" w:firstRowLastColumn="0" w:lastRowFirstColumn="0" w:lastRowLastColumn="0"/>
+            <w:tcW w:w="2583" w:type="dxa"/>
+          </w:tcPr>
+          <w:p>
+            <w:pPr>
+              <w:rPr>
+                <w:sz w:val="20"/>
+                <w:szCs w:val="20"/>
+              </w:rPr>
+            </w:pPr>
+            <w:r>
+              <w:rPr>
+                <w:sz w:val="20"/>
+                <w:szCs w:val="20"/>
+              </w:rPr>
+              <w:t>Select Seat for Modification or Viewing</w:t>
+            </w:r>
+          </w:p>
+        </w:tc>
+        <w:tc>
+          <w:tcPr>
+            <w:tcW w:w="7512" w:type="dxa"/>
+          </w:tcPr>
+          <w:p>
+            <w:pPr>
+              <w:cnfStyle w:val="000000100000" w:firstRow="0" w:lastRow="0" w:firstColumn="0" w:lastColumn="0" w:oddVBand="0" w:evenVBand="0" w:oddHBand="1" w:evenHBand="0" w:firstRowFirstColumn="0" w:firstRowLastColumn="0" w:lastRowFirstColumn="0" w:lastRowLastColumn="0"/>
+              <w:rPr>
+                <w:sz w:val="20"/>
+                <w:szCs w:val="20"/>
+              </w:rPr>
+            </w:pPr>
+            <w:r>
+              <w:rPr>
+                <w:sz w:val="20"/>
+                <w:szCs w:val="20"/>
+              </w:rPr>
+              <w:t>In the seating layout seats appear as objects that can be clicked, if the user selects a seat they will be</w:t>
+            </w:r>
+            <w:r>
+              <w:rPr>
+                <w:sz w:val="20"/>
+                <w:szCs w:val="20"/>
+              </w:rPr>
+              <w:t xml:space="preserve"> given with options to change and view its properties, such as position, name, promotion ID, or controlling agent ID.</w:t>
+            </w:r>
+          </w:p>
+        </w:tc>
+      </w:tr>
+      <w:tr>
+        <w:tc>
+          <w:tcPr>
+            <w:cnfStyle w:val="001000000000" w:firstRow="0" w:lastRow="0" w:firstColumn="1" w:lastColumn="0" w:oddVBand="0" w:evenVBand="0" w:oddHBand="0" w:evenHBand="0" w:firstRowFirstColumn="0" w:firstRowLastColumn="0" w:lastRowFirstColumn="0" w:lastRowLastColumn="0"/>
+            <w:tcW w:w="2583" w:type="dxa"/>
+          </w:tcPr>
+          <w:p>
+            <w:pPr>
+              <w:rPr>
+                <w:sz w:val="20"/>
+                <w:szCs w:val="20"/>
+              </w:rPr>
+            </w:pPr>
+            <w:r>
+              <w:rPr>
+                <w:sz w:val="20"/>
+                <w:szCs w:val="20"/>
+              </w:rPr>
+              <w:t>Add Seat</w:t>
+            </w:r>
+          </w:p>
+        </w:tc>
+        <w:tc>
+          <w:tcPr>
+            <w:tcW w:w="7512" w:type="dxa"/>
+          </w:tcPr>
+          <w:p>
+            <w:pPr>
+              <w:cnfStyle w:val="000000000000" w:firstRow="0" w:lastRow="0" w:firstColumn="0" w:lastColumn="0" w:oddVBand="0" w:evenVBand="0" w:oddHBand="0" w:evenHBand="0" w:firstRowFirstColumn="0" w:firstRowLastColumn="0" w:lastRowFirstColumn="0" w:lastRowLastColumn="0"/>
+              <w:rPr>
+                <w:sz w:val="20"/>
+                <w:szCs w:val="20"/>
+              </w:rPr>
+            </w:pPr>
+            <w:r>
+              <w:rPr>
+                <w:sz w:val="20"/>
+                <w:szCs w:val="20"/>
+              </w:rPr>
+              <w:t xml:space="preserve">When the user clicks the seating layout in an empty space, a new seat will be created, a dialog will show allowing the manager to input the seats details. This is the same dialog that shows when modifying a seat. </w:t>
+            </w:r>
+            <w:r>
+              <w:rPr>
+                <w:sz w:val="20"/>
+                <w:szCs w:val="20"/>
+              </w:rPr>
+              <w:t xml:space="preserve"> </w:t>
+            </w:r>
+          </w:p>
+        </w:tc>
+      </w:tr>
+      <w:tr>
+        <w:trPr>
+          <w:cnfStyle w:val="000000100000" w:firstRow="0" w:lastRow="0" w:firstColumn="0" w:lastColumn="0" w:oddVBand="0" w:evenVBand="0" w:oddHBand="1" w:evenHBand="0" w:firstRowFirstColumn="0" w:firstRowLastColumn="0" w:lastRowFirstColumn="0" w:lastRowLastColumn="0"/>
+        </w:trPr>
+        <w:tc>
+          <w:tcPr>
+            <w:cnfStyle w:val="001000000000" w:firstRow="0" w:lastRow="0" w:firstColumn="1" w:lastColumn="0" w:oddVBand="0" w:evenVBand="0" w:oddHBand="0" w:evenHBand="0" w:firstRowFirstColumn="0" w:firstRowLastColumn="0" w:lastRowFirstColumn="0" w:lastRowLastColumn="0"/>
+            <w:tcW w:w="2583" w:type="dxa"/>
+          </w:tcPr>
+          <w:p>
+            <w:pPr>
+              <w:rPr>
+                <w:sz w:val="20"/>
+                <w:szCs w:val="20"/>
+              </w:rPr>
+            </w:pPr>
+            <w:r>
+              <w:rPr>
+                <w:sz w:val="20"/>
+                <w:szCs w:val="20"/>
+              </w:rPr>
+              <w:t>Set Max Seats per Customer</w:t>
+            </w:r>
+          </w:p>
+        </w:tc>
+        <w:tc>
+          <w:tcPr>
+            <w:tcW w:w="7512" w:type="dxa"/>
+          </w:tcPr>
+          <w:p>
+            <w:pPr>
+              <w:cnfStyle w:val="000000100000" w:firstRow="0" w:lastRow="0" w:firstColumn="0" w:lastColumn="0" w:oddVBand="0" w:evenVBand="0" w:oddHBand="1" w:evenHBand="0" w:firstRowFirstColumn="0" w:firstRowLastColumn="0" w:lastRowFirstColumn="0" w:lastRowLastColumn="0"/>
+              <w:rPr>
+                <w:sz w:val="20"/>
+                <w:szCs w:val="20"/>
+              </w:rPr>
+            </w:pPr>
+            <w:r>
+              <w:rPr>
+                <w:sz w:val="20"/>
+                <w:szCs w:val="20"/>
+              </w:rPr>
+              <w:t>An integral part of all seating layouts is that there is a maximum amount of seats each customer can purchase.  This must be set for each seating layout. This is done via the seating layout interface with a small labelled text box.</w:t>
+            </w:r>
+          </w:p>
+        </w:tc>
+      </w:tr>
+      <w:tr>
+        <w:tc>
+          <w:tcPr>
+            <w:cnfStyle w:val="001000000000" w:firstRow="0" w:lastRow="0" w:firstColumn="1" w:lastColumn="0" w:oddVBand="0" w:evenVBand="0" w:oddHBand="0" w:evenHBand="0" w:firstRowFirstColumn="0" w:firstRowLastColumn="0" w:lastRowFirstColumn="0" w:lastRowLastColumn="0"/>
+            <w:tcW w:w="2583" w:type="dxa"/>
+          </w:tcPr>
+          <w:p>
+            <w:pPr>
+              <w:rPr>
+                <w:sz w:val="20"/>
+                <w:szCs w:val="20"/>
+              </w:rPr>
+            </w:pPr>
+            <w:r>
+              <w:rPr>
+                <w:sz w:val="20"/>
+                <w:szCs w:val="20"/>
+              </w:rPr>
+              <w:t>Save Seating Layout</w:t>
+            </w:r>
+          </w:p>
+        </w:tc>
+        <w:tc>
+          <w:tcPr>
+            <w:tcW w:w="7512" w:type="dxa"/>
+          </w:tcPr>
+          <w:p>
+            <w:pPr>
+              <w:cnfStyle w:val="000000000000" w:firstRow="0" w:lastRow="0" w:firstColumn="0" w:lastColumn="0" w:oddVBand="0" w:evenVBand="0" w:oddHBand="0" w:evenHBand="0" w:firstRowFirstColumn="0" w:firstRowLastColumn="0" w:lastRowFirstColumn="0" w:lastRowLastColumn="0"/>
+              <w:rPr>
+                <w:sz w:val="20"/>
+                <w:szCs w:val="20"/>
+              </w:rPr>
+            </w:pPr>
+            <w:r>
+              <w:rPr>
+                <w:sz w:val="20"/>
+                <w:szCs w:val="20"/>
+              </w:rPr>
+              <w:t>This option is a simple button in the main seating layout interface that saves the seating layout that is currently open.</w:t>
+            </w:r>
+          </w:p>
+        </w:tc>
+      </w:tr>
+    </w:tbl>
+    <w:p>
+      <w:pPr>
+        <w:pStyle w:val="Heading5"/>
+      </w:pPr>
+      <w:r>
+        <w:t>Seat Management</w:t>
+      </w:r>
+    </w:p>
+    <w:p>
+      <w:r>
+        <w:t>Seat management is done via the seat management dialog as well as the seating layout dialog. Within the seating layouts seats can be selected, created, deleted, and moved. Within the seat management dialog seats can be renamed, moved, assigned promotions or controlling agents, have their status changed, and have their data saved or loaded.</w:t>
+      </w:r>
+    </w:p>
+    <w:p/>
+    <w:p>
+      <w:r>
+        <w:rPr>
+          <w:noProof/>
+          <w:lang w:eastAsia="en-GB"/>
+        </w:rPr>
+        <w:drawing>
+          <wp:inline distT="0" distB="0" distL="0" distR="0" wp14:anchorId="0AC9E18D" wp14:editId="60D5A231">
+            <wp:extent cx="4710684" cy="5238750"/>
+            <wp:effectExtent l="0" t="0" r="0" b="0"/>
+            <wp:docPr id="26" name="Picture 26"/>
+            <wp:cNvGraphicFramePr>
+              <a:graphicFrameLocks xmlns:a="http://schemas.openxmlformats.org/drawingml/2006/main" noChangeAspect="1"/>
+            </wp:cNvGraphicFramePr>
+            <a:graphic xmlns:a="http://schemas.openxmlformats.org/drawingml/2006/main">
+              <a:graphicData uri="http://schemas.openxmlformats.org/drawingml/2006/picture">
+                <pic:pic xmlns:pic="http://schemas.openxmlformats.org/drawingml/2006/picture">
+                  <pic:nvPicPr>
+                    <pic:cNvPr id="1" name=""/>
+                    <pic:cNvPicPr/>
+                  </pic:nvPicPr>
+                  <pic:blipFill>
+                    <a:blip r:embed="rId11"/>
+                    <a:stretch>
+                      <a:fillRect/>
+                    </a:stretch>
+                  </pic:blipFill>
+                  <pic:spPr>
+                    <a:xfrm>
+                      <a:off x="0" y="0"/>
+                      <a:ext cx="4719390" cy="5248432"/>
+                    </a:xfrm>
+                    <a:prstGeom prst="rect">
+                      <a:avLst/>
+                    </a:prstGeom>
+                  </pic:spPr>
+                </pic:pic>
+              </a:graphicData>
+            </a:graphic>
+          </wp:inline>
+        </w:drawing>
+      </w:r>
+      <w:r>
+        <w:br/>
+      </w:r>
+    </w:p>
+    <w:tbl>
+      <w:tblPr>
+        <w:tblStyle w:val="GridTable2"/>
+        <w:tblW w:w="10095" w:type="dxa"/>
+        <w:tblBorders>
+          <w:top w:val="single" w:sz="4" w:space="0" w:color="auto"/>
+          <w:left w:val="single" w:sz="4" w:space="0" w:color="auto"/>
+          <w:bottom w:val="single" w:sz="4" w:space="0" w:color="auto"/>
+          <w:right w:val="single" w:sz="4" w:space="0" w:color="auto"/>
+          <w:insideH w:val="single" w:sz="4" w:space="0" w:color="auto"/>
+          <w:insideV w:val="single" w:sz="4" w:space="0" w:color="auto"/>
+        </w:tblBorders>
+        <w:tblLook w:val="04A0" w:firstRow="1" w:lastRow="0" w:firstColumn="1" w:lastColumn="0" w:noHBand="0" w:noVBand="1"/>
+      </w:tblPr>
+      <w:tblGrid>
+        <w:gridCol w:w="2583"/>
+        <w:gridCol w:w="7512"/>
+      </w:tblGrid>
+      <w:tr>
+        <w:trPr>
+          <w:cnfStyle w:val="100000000000" w:firstRow="1" w:lastRow="0" w:firstColumn="0" w:lastColumn="0" w:oddVBand="0" w:evenVBand="0" w:oddHBand="0" w:evenHBand="0" w:firstRowFirstColumn="0" w:firstRowLastColumn="0" w:lastRowFirstColumn="0" w:lastRowLastColumn="0"/>
+        </w:trPr>
+        <w:tc>
+          <w:tcPr>
+            <w:cnfStyle w:val="001000000000" w:firstRow="0" w:lastRow="0" w:firstColumn="1" w:lastColumn="0" w:oddVBand="0" w:evenVBand="0" w:oddHBand="0" w:evenHBand="0" w:firstRowFirstColumn="0" w:firstRowLastColumn="0" w:lastRowFirstColumn="0" w:lastRowLastColumn="0"/>
+            <w:tcW w:w="2583" w:type="dxa"/>
+            <w:tcBorders>
+              <w:top w:val="none" w:sz="0" w:space="0" w:color="auto"/>
+              <w:bottom w:val="none" w:sz="0" w:space="0" w:color="auto"/>
+              <w:right w:val="none" w:sz="0" w:space="0" w:color="auto"/>
+            </w:tcBorders>
+          </w:tcPr>
+          <w:p>
+            <w:r>
+              <w:t>Use Cases</w:t>
+            </w:r>
+          </w:p>
+        </w:tc>
+        <w:tc>
+          <w:tcPr>
+            <w:tcW w:w="7512" w:type="dxa"/>
+            <w:tcBorders>
+              <w:top w:val="none" w:sz="0" w:space="0" w:color="auto"/>
+              <w:left w:val="none" w:sz="0" w:space="0" w:color="auto"/>
+              <w:bottom w:val="none" w:sz="0" w:space="0" w:color="auto"/>
+            </w:tcBorders>
+          </w:tcPr>
+          <w:p>
+            <w:pPr>
+              <w:cnfStyle w:val="100000000000" w:firstRow="1" w:lastRow="0" w:firstColumn="0" w:lastColumn="0" w:oddVBand="0" w:evenVBand="0" w:oddHBand="0" w:evenHBand="0" w:firstRowFirstColumn="0" w:firstRowLastColumn="0" w:lastRowFirstColumn="0" w:lastRowLastColumn="0"/>
+            </w:pPr>
+            <w:r>
+              <w:t>Descriptions</w:t>
+            </w:r>
+          </w:p>
+        </w:tc>
+      </w:tr>
+      <w:tr>
+        <w:trPr>
+          <w:cnfStyle w:val="000000100000" w:firstRow="0" w:lastRow="0" w:firstColumn="0" w:lastColumn="0" w:oddVBand="0" w:evenVBand="0" w:oddHBand="1" w:evenHBand="0" w:firstRowFirstColumn="0" w:firstRowLastColumn="0" w:lastRowFirstColumn="0" w:lastRowLastColumn="0"/>
+        </w:trPr>
+        <w:tc>
+          <w:tcPr>
+            <w:cnfStyle w:val="001000000000" w:firstRow="0" w:lastRow="0" w:firstColumn="1" w:lastColumn="0" w:oddVBand="0" w:evenVBand="0" w:oddHBand="0" w:evenHBand="0" w:firstRowFirstColumn="0" w:firstRowLastColumn="0" w:lastRowFirstColumn="0" w:lastRowLastColumn="0"/>
+            <w:tcW w:w="2583" w:type="dxa"/>
+          </w:tcPr>
+          <w:p>
+            <w:pPr>
+              <w:rPr>
+                <w:sz w:val="20"/>
+                <w:szCs w:val="20"/>
+              </w:rPr>
+            </w:pPr>
+            <w:r>
+              <w:rPr>
+                <w:sz w:val="20"/>
+                <w:szCs w:val="20"/>
+              </w:rPr>
+              <w:t>Add / Remove / Create Promotion</w:t>
+            </w:r>
+          </w:p>
+        </w:tc>
+        <w:tc>
+          <w:tcPr>
+            <w:tcW w:w="7512" w:type="dxa"/>
+          </w:tcPr>
+          <w:p>
+            <w:pPr>
+              <w:cnfStyle w:val="000000100000" w:firstRow="0" w:lastRow="0" w:firstColumn="0" w:lastColumn="0" w:oddVBand="0" w:evenVBand="0" w:oddHBand="1" w:evenHBand="0" w:firstRowFirstColumn="0" w:firstRowLastColumn="0" w:lastRowFirstColumn="0" w:lastRowLastColumn="0"/>
+              <w:rPr>
+                <w:sz w:val="20"/>
+                <w:szCs w:val="20"/>
+              </w:rPr>
+            </w:pPr>
+            <w:r>
+              <w:rPr>
+                <w:sz w:val="20"/>
+                <w:szCs w:val="20"/>
+              </w:rPr>
+              <w:t xml:space="preserve">This option opens the promotion selection dialog, which also includes buttons to add a selected promotion to the seat, create a new promotion, delete an existing promotion, </w:t>
+            </w:r>
+            <w:r>
+              <w:rPr>
+                <w:sz w:val="20"/>
+                <w:szCs w:val="20"/>
+              </w:rPr>
+              <w:t>and modify an existing promotion.</w:t>
+            </w:r>
+          </w:p>
+        </w:tc>
+      </w:tr>
+      <w:tr>
+        <w:trPr>
+          <w:trHeight w:val="555"/>
+        </w:trPr>
+        <w:tc>
+          <w:tcPr>
+            <w:cnfStyle w:val="001000000000" w:firstRow="0" w:lastRow="0" w:firstColumn="1" w:lastColumn="0" w:oddVBand="0" w:evenVBand="0" w:oddHBand="0" w:evenHBand="0" w:firstRowFirstColumn="0" w:firstRowLastColumn="0" w:lastRowFirstColumn="0" w:lastRowLastColumn="0"/>
+            <w:tcW w:w="2583" w:type="dxa"/>
+          </w:tcPr>
+          <w:p>
+            <w:pPr>
+              <w:rPr>
+                <w:sz w:val="20"/>
+                <w:szCs w:val="20"/>
+              </w:rPr>
+            </w:pPr>
+            <w:r>
+              <w:rPr>
+                <w:sz w:val="20"/>
+                <w:szCs w:val="20"/>
+              </w:rPr>
+              <w:t>Save / Load Seat Data</w:t>
+            </w:r>
+          </w:p>
+        </w:tc>
+        <w:tc>
+          <w:tcPr>
+            <w:tcW w:w="7512" w:type="dxa"/>
+          </w:tcPr>
+          <w:p>
+            <w:pPr>
+              <w:cnfStyle w:val="000000000000" w:firstRow="0" w:lastRow="0" w:firstColumn="0" w:lastColumn="0" w:oddVBand="0" w:evenVBand="0" w:oddHBand="0" w:evenHBand="0" w:firstRowFirstColumn="0" w:firstRowLastColumn="0" w:lastRowFirstColumn="0" w:lastRowLastColumn="0"/>
+              <w:rPr>
+                <w:sz w:val="20"/>
+                <w:szCs w:val="20"/>
+              </w:rPr>
+            </w:pPr>
+            <w:r>
+              <w:rPr>
+                <w:sz w:val="20"/>
+                <w:szCs w:val="20"/>
+              </w:rPr>
+              <w:t>This shows a dialog which enables the user to select from a list of existing saved seat data, and also enables the user to sav</w:t>
+            </w:r>
+            <w:bookmarkStart w:id="0" w:name="_GoBack"/>
+            <w:bookmarkEnd w:id="0"/>
+            <w:r>
+              <w:rPr>
+                <w:sz w:val="20"/>
+                <w:szCs w:val="20"/>
+              </w:rPr>
+              <w:t>e the current seat data with a new name into the list, or delete a selected option from the list.</w:t>
+            </w:r>
+            <w:r>
+              <w:rPr>
+                <w:sz w:val="20"/>
+                <w:szCs w:val="20"/>
+              </w:rPr>
+              <w:t xml:space="preserve"> </w:t>
+            </w:r>
+          </w:p>
+        </w:tc>
+      </w:tr>
+      <w:tr>
+        <w:trPr>
+          <w:cnfStyle w:val="000000100000" w:firstRow="0" w:lastRow="0" w:firstColumn="0" w:lastColumn="0" w:oddVBand="0" w:evenVBand="0" w:oddHBand="1" w:evenHBand="0" w:firstRowFirstColumn="0" w:firstRowLastColumn="0" w:lastRowFirstColumn="0" w:lastRowLastColumn="0"/>
+        </w:trPr>
+        <w:tc>
+          <w:tcPr>
+            <w:cnfStyle w:val="001000000000" w:firstRow="0" w:lastRow="0" w:firstColumn="1" w:lastColumn="0" w:oddVBand="0" w:evenVBand="0" w:oddHBand="0" w:evenHBand="0" w:firstRowFirstColumn="0" w:firstRowLastColumn="0" w:lastRowFirstColumn="0" w:lastRowLastColumn="0"/>
+            <w:tcW w:w="2583" w:type="dxa"/>
+          </w:tcPr>
+          <w:p>
+            <w:pPr>
+              <w:rPr>
+                <w:sz w:val="20"/>
+                <w:szCs w:val="20"/>
+              </w:rPr>
+            </w:pPr>
+            <w:r>
+              <w:rPr>
+                <w:sz w:val="20"/>
+                <w:szCs w:val="20"/>
+              </w:rPr>
+              <w:t>Assign / Remove Controlling Agent</w:t>
+            </w:r>
+          </w:p>
+        </w:tc>
+        <w:tc>
+          <w:tcPr>
+            <w:tcW w:w="7512" w:type="dxa"/>
+          </w:tcPr>
+          <w:p>
+            <w:pPr>
+              <w:cnfStyle w:val="000000100000" w:firstRow="0" w:lastRow="0" w:firstColumn="0" w:lastColumn="0" w:oddVBand="0" w:evenVBand="0" w:oddHBand="1" w:evenHBand="0" w:firstRowFirstColumn="0" w:firstRowLastColumn="0" w:lastRowFirstColumn="0" w:lastRowLastColumn="0"/>
+              <w:rPr>
+                <w:sz w:val="20"/>
+                <w:szCs w:val="20"/>
+              </w:rPr>
+            </w:pPr>
+            <w:r>
+              <w:rPr>
+                <w:sz w:val="20"/>
+                <w:szCs w:val="20"/>
+              </w:rPr>
+              <w:t>This lets the user select from a list of agents, in that list is the ‘No Agent’ option as well. This is shown through a list box.</w:t>
+            </w:r>
+          </w:p>
+        </w:tc>
+      </w:tr>
+      <w:tr>
+        <w:tc>
+          <w:tcPr>
+            <w:cnfStyle w:val="001000000000" w:firstRow="0" w:lastRow="0" w:firstColumn="1" w:lastColumn="0" w:oddVBand="0" w:evenVBand="0" w:oddHBand="0" w:evenHBand="0" w:firstRowFirstColumn="0" w:firstRowLastColumn="0" w:lastRowFirstColumn="0" w:lastRowLastColumn="0"/>
+            <w:tcW w:w="2583" w:type="dxa"/>
+          </w:tcPr>
+          <w:p>
+            <w:pPr>
+              <w:rPr>
+                <w:sz w:val="20"/>
+                <w:szCs w:val="20"/>
+              </w:rPr>
+            </w:pPr>
+            <w:r>
+              <w:rPr>
+                <w:sz w:val="20"/>
+                <w:szCs w:val="20"/>
+              </w:rPr>
+              <w:t>View / Modify Seat Status</w:t>
+            </w:r>
+          </w:p>
+        </w:tc>
+        <w:tc>
+          <w:tcPr>
+            <w:tcW w:w="7512" w:type="dxa"/>
+          </w:tcPr>
+          <w:p>
+            <w:pPr>
+              <w:cnfStyle w:val="000000000000" w:firstRow="0" w:lastRow="0" w:firstColumn="0" w:lastColumn="0" w:oddVBand="0" w:evenVBand="0" w:oddHBand="0" w:evenHBand="0" w:firstRowFirstColumn="0" w:firstRowLastColumn="0" w:lastRowFirstColumn="0" w:lastRowLastColumn="0"/>
+              <w:rPr>
+                <w:sz w:val="20"/>
+                <w:szCs w:val="20"/>
+              </w:rPr>
+            </w:pPr>
+            <w:r>
+              <w:rPr>
+                <w:sz w:val="20"/>
+                <w:szCs w:val="20"/>
+              </w:rPr>
+              <w:t>This lets the user select from a drop down list of available status types, these are ‘Available’, ‘Held’, and ‘Booked’.</w:t>
+            </w:r>
+            <w:r>
+              <w:rPr>
+                <w:sz w:val="20"/>
+                <w:szCs w:val="20"/>
+              </w:rPr>
+              <w:t xml:space="preserve">  </w:t>
+            </w:r>
+          </w:p>
+        </w:tc>
+      </w:tr>
+      <w:tr>
+        <w:trPr>
+          <w:cnfStyle w:val="000000100000" w:firstRow="0" w:lastRow="0" w:firstColumn="0" w:lastColumn="0" w:oddVBand="0" w:evenVBand="0" w:oddHBand="1" w:evenHBand="0" w:firstRowFirstColumn="0" w:firstRowLastColumn="0" w:lastRowFirstColumn="0" w:lastRowLastColumn="0"/>
+        </w:trPr>
+        <w:tc>
+          <w:tcPr>
+            <w:cnfStyle w:val="001000000000" w:firstRow="0" w:lastRow="0" w:firstColumn="1" w:lastColumn="0" w:oddVBand="0" w:evenVBand="0" w:oddHBand="0" w:evenHBand="0" w:firstRowFirstColumn="0" w:firstRowLastColumn="0" w:lastRowFirstColumn="0" w:lastRowLastColumn="0"/>
+            <w:tcW w:w="2583" w:type="dxa"/>
+          </w:tcPr>
+          <w:p>
+            <w:pPr>
+              <w:rPr>
+                <w:sz w:val="20"/>
+                <w:szCs w:val="20"/>
+              </w:rPr>
+            </w:pPr>
+            <w:r>
+              <w:rPr>
+                <w:sz w:val="20"/>
+                <w:szCs w:val="20"/>
+              </w:rPr>
+              <w:t>View / Modify Seat Position</w:t>
+            </w:r>
+          </w:p>
+        </w:tc>
+        <w:tc>
+          <w:tcPr>
+            <w:tcW w:w="7512" w:type="dxa"/>
+          </w:tcPr>
+          <w:p>
+            <w:pPr>
+              <w:cnfStyle w:val="000000100000" w:firstRow="0" w:lastRow="0" w:firstColumn="0" w:lastColumn="0" w:oddVBand="0" w:evenVBand="0" w:oddHBand="1" w:evenHBand="0" w:firstRowFirstColumn="0" w:firstRowLastColumn="0" w:lastRowFirstColumn="0" w:lastRowLastColumn="0"/>
+              <w:rPr>
+                <w:sz w:val="20"/>
+                <w:szCs w:val="20"/>
+              </w:rPr>
+            </w:pPr>
+            <w:r>
+              <w:rPr>
+                <w:sz w:val="20"/>
+                <w:szCs w:val="20"/>
+              </w:rPr>
+              <w:t>This can be done in one of two ways, either by selecting and then dragging the seat, or multiple seats, across the seating layout to the new position, or by opening the seat management interface where the seat position can be set manually in pixel X and Y position.</w:t>
+            </w:r>
+          </w:p>
+        </w:tc>
+      </w:tr>
+      <w:tr>
+        <w:tc>
+          <w:tcPr>
+            <w:cnfStyle w:val="001000000000" w:firstRow="0" w:lastRow="0" w:firstColumn="1" w:lastColumn="0" w:oddVBand="0" w:evenVBand="0" w:oddHBand="0" w:evenHBand="0" w:firstRowFirstColumn="0" w:firstRowLastColumn="0" w:lastRowFirstColumn="0" w:lastRowLastColumn="0"/>
+            <w:tcW w:w="2583" w:type="dxa"/>
+          </w:tcPr>
+          <w:p>
+            <w:pPr>
+              <w:rPr>
+                <w:sz w:val="20"/>
+                <w:szCs w:val="20"/>
+              </w:rPr>
+            </w:pPr>
+            <w:r>
+              <w:rPr>
+                <w:sz w:val="20"/>
+                <w:szCs w:val="20"/>
+              </w:rPr>
+              <w:t>View / Modify Seat Name</w:t>
+            </w:r>
+          </w:p>
+        </w:tc>
+        <w:tc>
+          <w:tcPr>
+            <w:tcW w:w="7512" w:type="dxa"/>
+          </w:tcPr>
+          <w:p>
+            <w:pPr>
+              <w:cnfStyle w:val="000000000000" w:firstRow="0" w:lastRow="0" w:firstColumn="0" w:lastColumn="0" w:oddVBand="0" w:evenVBand="0" w:oddHBand="0" w:evenHBand="0" w:firstRowFirstColumn="0" w:firstRowLastColumn="0" w:lastRowFirstColumn="0" w:lastRowLastColumn="0"/>
+              <w:rPr>
+                <w:sz w:val="20"/>
+                <w:szCs w:val="20"/>
+              </w:rPr>
+            </w:pPr>
+            <w:r>
+              <w:rPr>
+                <w:sz w:val="20"/>
+                <w:szCs w:val="20"/>
+              </w:rPr>
+              <w:t>This can only be done through the seat management dialog which is opened by double clicking on a seat. Inside the dialog box there is a text box which shows the current seat name, and there is also an apply button to save the changes, and a cancel button to ignore the changes.</w:t>
+            </w:r>
+          </w:p>
+        </w:tc>
+      </w:tr>
+    </w:tbl>
+    <w:p>
+      <w:r>
+        <w:br w:type="page"/>
+      </w:r>
+    </w:p>
+    <w:p>
+      <w:pPr>
+        <w:pStyle w:val="Heading5"/>
+      </w:pPr>
+      <w:r>
+        <w:t>Promotion Management</w:t>
+      </w:r>
+    </w:p>
+    <w:p/>
+    <w:p>
+      <w:r>
+        <w:rPr>
+          <w:noProof/>
+          <w:lang w:eastAsia="en-GB"/>
+        </w:rPr>
+        <w:drawing>
+          <wp:inline distT="0" distB="0" distL="0" distR="0" wp14:anchorId="653DB4C8" wp14:editId="0B4D384C">
+            <wp:extent cx="5953125" cy="5271871"/>
+            <wp:effectExtent l="0" t="0" r="0" b="5080"/>
+            <wp:docPr id="3" name="Picture 3"/>
+            <wp:cNvGraphicFramePr>
+              <a:graphicFrameLocks xmlns:a="http://schemas.openxmlformats.org/drawingml/2006/main" noChangeAspect="1"/>
+            </wp:cNvGraphicFramePr>
+            <a:graphic xmlns:a="http://schemas.openxmlformats.org/drawingml/2006/main">
+              <a:graphicData uri="http://schemas.openxmlformats.org/drawingml/2006/picture">
+                <pic:pic xmlns:pic="http://schemas.openxmlformats.org/drawingml/2006/picture">
+                  <pic:nvPicPr>
+                    <pic:cNvPr id="1" name=""/>
+                    <pic:cNvPicPr/>
+                  </pic:nvPicPr>
+                  <pic:blipFill rotWithShape="1">
+                    <a:blip r:embed="rId12"/>
+                    <a:srcRect l="1602" b="1472"/>
+                    <a:stretch/>
+                  </pic:blipFill>
+                  <pic:spPr bwMode="auto">
+                    <a:xfrm>
+                      <a:off x="0" y="0"/>
+                      <a:ext cx="5965811" cy="5283105"/>
+                    </a:xfrm>
+                    <a:prstGeom prst="rect">
+                      <a:avLst/>
+                    </a:prstGeom>
+                    <a:ln>
+                      <a:noFill/>
+                    </a:ln>
+                    <a:extLst>
+                      <a:ext uri="{53640926-AAD7-44D8-BBD7-CCE9431645EC}">
+                        <a14:shadowObscured xmlns:a14="http://schemas.microsoft.com/office/drawing/2010/main"/>
+                      </a:ext>
+                    </a:extLst>
+                  </pic:spPr>
+                </pic:pic>
+              </a:graphicData>
+            </a:graphic>
+          </wp:inline>
+        </w:drawing>
+      </w:r>
+    </w:p>
+    <w:p>
+      <w:pPr>
+        <w:spacing w:after="200"/>
+        <w:rPr>
+          <w:rFonts w:eastAsiaTheme="majorEastAsia" w:cstheme="majorBidi"/>
+          <w:b/>
+          <w:bCs/>
+          <w:iCs/>
+          <w:color w:val="000000" w:themeColor="text1"/>
+          <w:sz w:val="24"/>
+        </w:rPr>
+      </w:pPr>
+      <w:r>
+        <w:br w:type="page"/>
+      </w:r>
+    </w:p>
+    <w:p>
+      <w:pPr>
+        <w:spacing w:after="200"/>
+      </w:pPr>
+    </w:p>
+    <w:p>
+      <w:pPr>
+        <w:pStyle w:val="Heading5"/>
+      </w:pPr>
+      <w:r>
+        <w:t xml:space="preserve">Cancel and Refund </w:t>
+      </w:r>
+      <w:r>
+        <w:t>Ticket</w:t>
+      </w:r>
+    </w:p>
+    <w:p/>
+    <w:p>
+      <w:r>
+        <w:rPr>
+          <w:noProof/>
+          <w:lang w:eastAsia="en-GB"/>
+        </w:rPr>
+        <w:drawing>
+          <wp:inline distT="0" distB="0" distL="0" distR="0" wp14:anchorId="387B5957" wp14:editId="0F88C4BD">
+            <wp:extent cx="6594633" cy="7096125"/>
+            <wp:effectExtent l="0" t="0" r="0" b="0"/>
+            <wp:docPr id="7" name="Picture 7"/>
+            <wp:cNvGraphicFramePr>
+              <a:graphicFrameLocks xmlns:a="http://schemas.openxmlformats.org/drawingml/2006/main" noChangeAspect="1"/>
+            </wp:cNvGraphicFramePr>
+            <a:graphic xmlns:a="http://schemas.openxmlformats.org/drawingml/2006/main">
+              <a:graphicData uri="http://schemas.openxmlformats.org/drawingml/2006/picture">
+                <pic:pic xmlns:pic="http://schemas.openxmlformats.org/drawingml/2006/picture">
+                  <pic:nvPicPr>
+                    <pic:cNvPr id="1" name=""/>
+                    <pic:cNvPicPr/>
+                  </pic:nvPicPr>
+                  <pic:blipFill>
+                    <a:blip r:embed="rId13"/>
+                    <a:stretch>
+                      <a:fillRect/>
+                    </a:stretch>
+                  </pic:blipFill>
+                  <pic:spPr>
+                    <a:xfrm>
+                      <a:off x="0" y="0"/>
+                      <a:ext cx="6603255" cy="7105403"/>
+                    </a:xfrm>
+                    <a:prstGeom prst="rect">
+                      <a:avLst/>
+                    </a:prstGeom>
+                  </pic:spPr>
+                </pic:pic>
+              </a:graphicData>
+            </a:graphic>
+          </wp:inline>
+        </w:drawing>
+      </w:r>
+    </w:p>
+    <w:p>
+      <w:pPr>
+        <w:spacing w:after="200"/>
+      </w:pPr>
+      <w:r>
+        <w:br w:type="page"/>
+      </w:r>
+    </w:p>
+    <w:p>
+      <w:pPr>
+        <w:pStyle w:val="Heading5"/>
+      </w:pPr>
+      <w:r>
+        <w:t>Show Management</w:t>
+      </w:r>
+    </w:p>
+    <w:p/>
+    <w:p>
+      <w:r>
+        <w:rPr>
+          <w:noProof/>
+          <w:lang w:eastAsia="en-GB"/>
+        </w:rPr>
+        <w:drawing>
+          <wp:inline distT="0" distB="0" distL="0" distR="0" wp14:anchorId="6A466C24" wp14:editId="079582F8">
+            <wp:extent cx="6650831" cy="6334125"/>
+            <wp:effectExtent l="0" t="0" r="0" b="0"/>
+            <wp:docPr id="9" name="Picture 9" descr="\\STU01FS\Homes\21614843\_CO554_OOP\OOAD Assignment (Modular)\Basic Use Case Models\ShowManagement.png"/>
+            <wp:cNvGraphicFramePr>
+              <a:graphicFrameLocks xmlns:a="http://schemas.openxmlformats.org/drawingml/2006/main" noChangeAspect="1"/>
+            </wp:cNvGraphicFramePr>
+            <a:graphic xmlns:a="http://schemas.openxmlformats.org/drawingml/2006/main">
+              <a:graphicData uri="http://schemas.openxmlformats.org/drawingml/2006/picture">
+                <pic:pic xmlns:pic="http://schemas.openxmlformats.org/drawingml/2006/picture">
+                  <pic:nvPicPr>
+                    <pic:cNvPr id="0" name="Picture 2" descr="\\STU01FS\Homes\21614843\_CO554_OOP\OOAD Assignment (Modular)\Basic Use Case Models\ShowManagement.png"/>
+                    <pic:cNvPicPr>
+                      <a:picLocks noChangeAspect="1" noChangeArrowheads="1"/>
+                    </pic:cNvPicPr>
+                  </pic:nvPicPr>
+                  <pic:blipFill>
+                    <a:blip r:embed="rId14">
+                      <a:extLst>
+                        <a:ext uri="{28A0092B-C50C-407E-A947-70E740481C1C}">
+                          <a14:useLocalDpi xmlns:a14="http://schemas.microsoft.com/office/drawing/2010/main" val="0"/>
+                        </a:ext>
+                      </a:extLst>
+                    </a:blip>
+                    <a:srcRect/>
+                    <a:stretch>
+                      <a:fillRect/>
+                    </a:stretch>
+                  </pic:blipFill>
+                  <pic:spPr bwMode="auto">
+                    <a:xfrm>
+                      <a:off x="0" y="0"/>
+                      <a:ext cx="6679725" cy="6361643"/>
+                    </a:xfrm>
+                    <a:prstGeom prst="rect">
+                      <a:avLst/>
+                    </a:prstGeom>
+                    <a:noFill/>
+                    <a:ln>
+                      <a:noFill/>
+                    </a:ln>
+                  </pic:spPr>
+                </pic:pic>
+              </a:graphicData>
+            </a:graphic>
+          </wp:inline>
+        </w:drawing>
+      </w:r>
+    </w:p>
+    <w:p>
+      <w:pPr>
+        <w:spacing w:after="200"/>
+      </w:pPr>
+      <w:r>
+        <w:br w:type="page"/>
+      </w:r>
+    </w:p>
+    <w:p>
+      <w:pPr>
+        <w:pStyle w:val="Heading5"/>
+      </w:pPr>
+      <w:r>
+        <w:t>Discount Management</w:t>
+      </w:r>
+    </w:p>
+    <w:p>
+      <w:r>
+        <w:br/>
+      </w:r>
+      <w:r>
+        <w:rPr>
+          <w:noProof/>
+          <w:lang w:eastAsia="en-GB"/>
+        </w:rPr>
+        <w:drawing>
+          <wp:inline distT="0" distB="0" distL="0" distR="0" wp14:anchorId="7117FFC1" wp14:editId="761944E1">
+            <wp:extent cx="4438650" cy="3655359"/>
+            <wp:effectExtent l="0" t="0" r="0" b="2540"/>
+            <wp:docPr id="10" name="Picture 10" descr="\\STU01FS\Homes\21614843\_CO554_OOP\OOAD Assignment (Modular)\Basic Use Case Models\DiscountManagement.png"/>
+            <wp:cNvGraphicFramePr>
+              <a:graphicFrameLocks xmlns:a="http://schemas.openxmlformats.org/drawingml/2006/main" noChangeAspect="1"/>
+            </wp:cNvGraphicFramePr>
+            <a:graphic xmlns:a="http://schemas.openxmlformats.org/drawingml/2006/main">
+              <a:graphicData uri="http://schemas.openxmlformats.org/drawingml/2006/picture">
+                <pic:pic xmlns:pic="http://schemas.openxmlformats.org/drawingml/2006/picture">
+                  <pic:nvPicPr>
+                    <pic:cNvPr id="0" name="Picture 3" descr="\\STU01FS\Homes\21614843\_CO554_OOP\OOAD Assignment (Modular)\Basic Use Case Models\DiscountManagement.png"/>
+                    <pic:cNvPicPr>
+                      <a:picLocks noChangeAspect="1" noChangeArrowheads="1"/>
+                    </pic:cNvPicPr>
+                  </pic:nvPicPr>
+                  <pic:blipFill rotWithShape="1">
+                    <a:blip r:embed="rId15">
+                      <a:extLst>
+                        <a:ext uri="{28A0092B-C50C-407E-A947-70E740481C1C}">
+                          <a14:useLocalDpi xmlns:a14="http://schemas.microsoft.com/office/drawing/2010/main" val="0"/>
+                        </a:ext>
+                      </a:extLst>
+                    </a:blip>
+                    <a:srcRect l="51003" t="8399" r="10029" b="32808"/>
+                    <a:stretch/>
+                  </pic:blipFill>
+                  <pic:spPr bwMode="auto">
+                    <a:xfrm>
+                      <a:off x="0" y="0"/>
+                      <a:ext cx="4449943" cy="3664659"/>
+                    </a:xfrm>
+                    <a:prstGeom prst="rect">
+                      <a:avLst/>
+                    </a:prstGeom>
+                    <a:noFill/>
+                    <a:ln>
+                      <a:noFill/>
+                    </a:ln>
+                    <a:extLst>
+                      <a:ext uri="{53640926-AAD7-44D8-BBD7-CCE9431645EC}">
+                        <a14:shadowObscured xmlns:a14="http://schemas.microsoft.com/office/drawing/2010/main"/>
+                      </a:ext>
+                    </a:extLst>
+                  </pic:spPr>
+                </pic:pic>
+              </a:graphicData>
+            </a:graphic>
+          </wp:inline>
+        </w:drawing>
+      </w:r>
+    </w:p>
+    <w:p/>
+    <w:p>
+      <w:pPr>
+        <w:pStyle w:val="Heading5"/>
+      </w:pPr>
+      <w:r>
+        <w:t>Cancel and Refund Ticket</w:t>
+      </w:r>
+      <w:r>
+        <w:br/>
+      </w:r>
+    </w:p>
+    <w:p>
+      <w:r>
+        <w:rPr>
+          <w:noProof/>
+          <w:lang w:eastAsia="en-GB"/>
+        </w:rPr>
+        <w:drawing>
+          <wp:inline distT="0" distB="0" distL="0" distR="0" wp14:anchorId="38AF9520" wp14:editId="307083A7">
+            <wp:extent cx="4448175" cy="4819650"/>
+            <wp:effectExtent l="0" t="0" r="9525" b="0"/>
+            <wp:docPr id="11" name="Picture 11"/>
+            <wp:cNvGraphicFramePr>
+              <a:graphicFrameLocks xmlns:a="http://schemas.openxmlformats.org/drawingml/2006/main" noChangeAspect="1"/>
+            </wp:cNvGraphicFramePr>
+            <a:graphic xmlns:a="http://schemas.openxmlformats.org/drawingml/2006/main">
+              <a:graphicData uri="http://schemas.openxmlformats.org/drawingml/2006/picture">
+                <pic:pic xmlns:pic="http://schemas.openxmlformats.org/drawingml/2006/picture">
+                  <pic:nvPicPr>
+                    <pic:cNvPr id="1" name=""/>
+                    <pic:cNvPicPr/>
+                  </pic:nvPicPr>
+                  <pic:blipFill rotWithShape="1">
+                    <a:blip r:embed="rId16"/>
+                    <a:srcRect l="6398" t="11994" r="8227" b="2534"/>
+                    <a:stretch/>
+                  </pic:blipFill>
+                  <pic:spPr bwMode="auto">
+                    <a:xfrm>
+                      <a:off x="0" y="0"/>
+                      <a:ext cx="4448175" cy="4819650"/>
+                    </a:xfrm>
+                    <a:prstGeom prst="rect">
+                      <a:avLst/>
+                    </a:prstGeom>
+                    <a:ln>
+                      <a:noFill/>
+                    </a:ln>
+                    <a:extLst>
+                      <a:ext uri="{53640926-AAD7-44D8-BBD7-CCE9431645EC}">
+                        <a14:shadowObscured xmlns:a14="http://schemas.microsoft.com/office/drawing/2010/main"/>
+                      </a:ext>
+                    </a:extLst>
+                  </pic:spPr>
+                </pic:pic>
+              </a:graphicData>
+            </a:graphic>
+          </wp:inline>
+        </w:drawing>
+      </w:r>
+    </w:p>
+    <w:p>
+      <w:pPr>
+        <w:pStyle w:val="Heading5"/>
+      </w:pPr>
+      <w:r>
+        <w:t>Agent Management</w:t>
+      </w:r>
+    </w:p>
+    <w:p/>
+    <w:p>
+      <w:pPr>
+        <w:spacing w:after="200"/>
+      </w:pPr>
+      <w:r>
+        <w:rPr>
+          <w:noProof/>
+          <w:lang w:eastAsia="en-GB"/>
+        </w:rPr>
+        <w:drawing>
+          <wp:inline distT="0" distB="0" distL="0" distR="0" wp14:anchorId="01EC2314" wp14:editId="70047A21">
+            <wp:extent cx="6531399" cy="5753100"/>
+            <wp:effectExtent l="0" t="0" r="3175" b="0"/>
+            <wp:docPr id="12" name="Picture 12"/>
+            <wp:cNvGraphicFramePr>
+              <a:graphicFrameLocks xmlns:a="http://schemas.openxmlformats.org/drawingml/2006/main" noChangeAspect="1"/>
+            </wp:cNvGraphicFramePr>
+            <a:graphic xmlns:a="http://schemas.openxmlformats.org/drawingml/2006/main">
+              <a:graphicData uri="http://schemas.openxmlformats.org/drawingml/2006/picture">
+                <pic:pic xmlns:pic="http://schemas.openxmlformats.org/drawingml/2006/picture">
+                  <pic:nvPicPr>
+                    <pic:cNvPr id="1" name=""/>
+                    <pic:cNvPicPr/>
+                  </pic:nvPicPr>
+                  <pic:blipFill rotWithShape="1">
+                    <a:blip r:embed="rId17"/>
+                    <a:srcRect l="1429" t="1795"/>
+                    <a:stretch/>
+                  </pic:blipFill>
+                  <pic:spPr bwMode="auto">
+                    <a:xfrm>
+                      <a:off x="0" y="0"/>
+                      <a:ext cx="6537365" cy="5758355"/>
+                    </a:xfrm>
+                    <a:prstGeom prst="rect">
+                      <a:avLst/>
+                    </a:prstGeom>
+                    <a:ln>
+                      <a:noFill/>
+                    </a:ln>
+                    <a:extLst>
+                      <a:ext uri="{53640926-AAD7-44D8-BBD7-CCE9431645EC}">
+                        <a14:shadowObscured xmlns:a14="http://schemas.microsoft.com/office/drawing/2010/main"/>
+                      </a:ext>
+                    </a:extLst>
+                  </pic:spPr>
+                </pic:pic>
+              </a:graphicData>
+            </a:graphic>
+          </wp:inline>
+        </w:drawing>
+      </w:r>
+    </w:p>
+    <w:p>
+      <w:pPr>
+        <w:spacing w:after="200"/>
+      </w:pPr>
+      <w:r>
+        <w:br w:type="page"/>
+      </w:r>
+    </w:p>
+    <w:p>
+      <w:pPr>
+        <w:pStyle w:val="Heading4"/>
+      </w:pPr>
+      <w:r>
+        <w:t>Venue Manager &amp; Agent Combined</w:t>
+      </w:r>
+    </w:p>
+    <w:p>
+      <w:r>
+        <w:t>The following are use cases that apply to both the venue manager and the agent actors.</w:t>
+      </w:r>
+    </w:p>
+    <w:p>
+      <w:pPr>
+        <w:pStyle w:val="Heading5"/>
+      </w:pPr>
+      <w:r>
+        <w:t>View Purchases</w:t>
+      </w:r>
+      <w:r>
+        <w:br/>
+      </w:r>
+    </w:p>
+    <w:p>
+      <w:r>
+        <w:rPr>
+          <w:noProof/>
+          <w:lang w:eastAsia="en-GB"/>
+        </w:rPr>
+        <w:drawing>
+          <wp:inline distT="0" distB="0" distL="0" distR="0" wp14:anchorId="32B19A2A" wp14:editId="4213339B">
+            <wp:extent cx="5372100" cy="3726491"/>
+            <wp:effectExtent l="0" t="0" r="0" b="7620"/>
+            <wp:docPr id="13" name="Picture 13"/>
+            <wp:cNvGraphicFramePr>
+              <a:graphicFrameLocks xmlns:a="http://schemas.openxmlformats.org/drawingml/2006/main" noChangeAspect="1"/>
+            </wp:cNvGraphicFramePr>
+            <a:graphic xmlns:a="http://schemas.openxmlformats.org/drawingml/2006/main">
+              <a:graphicData uri="http://schemas.openxmlformats.org/drawingml/2006/picture">
+                <pic:pic xmlns:pic="http://schemas.openxmlformats.org/drawingml/2006/picture">
+                  <pic:nvPicPr>
+                    <pic:cNvPr id="1" name=""/>
+                    <pic:cNvPicPr/>
+                  </pic:nvPicPr>
+                  <pic:blipFill rotWithShape="1">
+                    <a:blip r:embed="rId18"/>
+                    <a:srcRect t="2583" b="1258"/>
+                    <a:stretch/>
+                  </pic:blipFill>
+                  <pic:spPr bwMode="auto">
+                    <a:xfrm>
+                      <a:off x="0" y="0"/>
+                      <a:ext cx="5385772" cy="3735975"/>
+                    </a:xfrm>
+                    <a:prstGeom prst="rect">
+                      <a:avLst/>
+                    </a:prstGeom>
+                    <a:ln>
+                      <a:noFill/>
+                    </a:ln>
+                    <a:extLst>
+                      <a:ext uri="{53640926-AAD7-44D8-BBD7-CCE9431645EC}">
+                        <a14:shadowObscured xmlns:a14="http://schemas.microsoft.com/office/drawing/2010/main"/>
+                      </a:ext>
+                    </a:extLst>
+                  </pic:spPr>
+                </pic:pic>
+              </a:graphicData>
+            </a:graphic>
+          </wp:inline>
+        </w:drawing>
+      </w:r>
+    </w:p>
+    <w:p/>
+    <w:p>
+      <w:pPr>
+        <w:pStyle w:val="Heading5"/>
+      </w:pPr>
+      <w:r>
+        <w:t>Locate Customer</w:t>
+      </w:r>
+    </w:p>
+    <w:p/>
+    <w:p>
+      <w:r>
+        <w:rPr>
+          <w:noProof/>
+          <w:lang w:eastAsia="en-GB"/>
+        </w:rPr>
+        <w:drawing>
+          <wp:inline distT="0" distB="0" distL="0" distR="0" wp14:anchorId="05604991" wp14:editId="428FECB9">
+            <wp:extent cx="4791075" cy="3972599"/>
+            <wp:effectExtent l="0" t="0" r="0" b="8890"/>
+            <wp:docPr id="19" name="Picture 19" descr="\\STU01FS\Homes\21614843\_CO554_OOP\OOAD Assignment (Modular)\Basic Use Case Models\LocateCustomer.png"/>
+            <wp:cNvGraphicFramePr>
+              <a:graphicFrameLocks xmlns:a="http://schemas.openxmlformats.org/drawingml/2006/main" noChangeAspect="1"/>
+            </wp:cNvGraphicFramePr>
+            <a:graphic xmlns:a="http://schemas.openxmlformats.org/drawingml/2006/main">
+              <a:graphicData uri="http://schemas.openxmlformats.org/drawingml/2006/picture">
+                <pic:pic xmlns:pic="http://schemas.openxmlformats.org/drawingml/2006/picture">
+                  <pic:nvPicPr>
+                    <pic:cNvPr id="0" name="Picture 4" descr="\\STU01FS\Homes\21614843\_CO554_OOP\OOAD Assignment (Modular)\Basic Use Case Models\LocateCustomer.png"/>
+                    <pic:cNvPicPr>
+                      <a:picLocks noChangeAspect="1" noChangeArrowheads="1"/>
+                    </pic:cNvPicPr>
+                  </pic:nvPicPr>
+                  <pic:blipFill rotWithShape="1">
+                    <a:blip r:embed="rId19">
+                      <a:extLst>
+                        <a:ext uri="{28A0092B-C50C-407E-A947-70E740481C1C}">
+                          <a14:useLocalDpi xmlns:a14="http://schemas.microsoft.com/office/drawing/2010/main" val="0"/>
+                        </a:ext>
+                      </a:extLst>
+                    </a:blip>
+                    <a:srcRect l="46992" t="16535" r="18624" b="31234"/>
+                    <a:stretch/>
+                  </pic:blipFill>
+                  <pic:spPr bwMode="auto">
+                    <a:xfrm>
+                      <a:off x="0" y="0"/>
+                      <a:ext cx="4813940" cy="3991558"/>
+                    </a:xfrm>
+                    <a:prstGeom prst="rect">
+                      <a:avLst/>
+                    </a:prstGeom>
+                    <a:noFill/>
+                    <a:ln>
+                      <a:noFill/>
+                    </a:ln>
+                    <a:extLst>
+                      <a:ext uri="{53640926-AAD7-44D8-BBD7-CCE9431645EC}">
+                        <a14:shadowObscured xmlns:a14="http://schemas.microsoft.com/office/drawing/2010/main"/>
+                      </a:ext>
+                    </a:extLst>
+                  </pic:spPr>
+                </pic:pic>
+              </a:graphicData>
+            </a:graphic>
+          </wp:inline>
+        </w:drawing>
+      </w:r>
+    </w:p>
+    <w:p/>
+    <w:p>
+      <w:pPr>
+        <w:pStyle w:val="Heading4"/>
+      </w:pPr>
+      <w:r>
+        <w:t>Customer &amp; Agent Combined</w:t>
+      </w:r>
+    </w:p>
+    <w:p>
+      <w:r>
+        <w:t>The following are use cases that apply to both the customer and the agent actors.</w:t>
+      </w:r>
+    </w:p>
+    <w:p>
+      <w:pPr>
+        <w:pStyle w:val="Heading5"/>
+      </w:pPr>
+      <w:r>
+        <w:t>Browse All Shows</w:t>
+      </w:r>
+      <w:r>
+        <w:br/>
+      </w:r>
+    </w:p>
+    <w:p>
+      <w:r>
+        <w:rPr>
+          <w:noProof/>
+          <w:lang w:eastAsia="en-GB"/>
+        </w:rPr>
+        <w:drawing>
+          <wp:inline distT="0" distB="0" distL="0" distR="0" wp14:anchorId="7CDAA0E7" wp14:editId="11DE3971">
+            <wp:extent cx="4495800" cy="3154168"/>
+            <wp:effectExtent l="0" t="0" r="0" b="8255"/>
+            <wp:docPr id="14" name="Picture 14"/>
+            <wp:cNvGraphicFramePr>
+              <a:graphicFrameLocks xmlns:a="http://schemas.openxmlformats.org/drawingml/2006/main" noChangeAspect="1"/>
+            </wp:cNvGraphicFramePr>
+            <a:graphic xmlns:a="http://schemas.openxmlformats.org/drawingml/2006/main">
+              <a:graphicData uri="http://schemas.openxmlformats.org/drawingml/2006/picture">
+                <pic:pic xmlns:pic="http://schemas.openxmlformats.org/drawingml/2006/picture">
+                  <pic:nvPicPr>
+                    <pic:cNvPr id="1" name=""/>
+                    <pic:cNvPicPr/>
+                  </pic:nvPicPr>
+                  <pic:blipFill>
+                    <a:blip r:embed="rId20"/>
+                    <a:stretch>
+                      <a:fillRect/>
+                    </a:stretch>
+                  </pic:blipFill>
+                  <pic:spPr>
+                    <a:xfrm>
+                      <a:off x="0" y="0"/>
+                      <a:ext cx="4512005" cy="3165537"/>
+                    </a:xfrm>
+                    <a:prstGeom prst="rect">
+                      <a:avLst/>
+                    </a:prstGeom>
+                  </pic:spPr>
+                </pic:pic>
+              </a:graphicData>
+            </a:graphic>
+          </wp:inline>
+        </w:drawing>
+      </w:r>
+    </w:p>
+    <w:p>
+      <w:pPr>
+        <w:spacing w:after="200"/>
+      </w:pPr>
+      <w:r>
+        <w:br w:type="page"/>
+      </w:r>
+    </w:p>
+    <w:p>
+      <w:pPr>
+        <w:pStyle w:val="Heading5"/>
+      </w:pPr>
+      <w:r>
+        <w:t>Browse Shows by Date</w:t>
+      </w:r>
+      <w:r>
+        <w:br/>
+      </w:r>
+    </w:p>
+    <w:p>
+      <w:r>
+        <w:rPr>
+          <w:noProof/>
+          <w:lang w:eastAsia="en-GB"/>
+        </w:rPr>
+        <w:drawing>
+          <wp:inline distT="0" distB="0" distL="0" distR="0" wp14:anchorId="33B0A69B" wp14:editId="1BE21485">
+            <wp:extent cx="5476875" cy="4514850"/>
+            <wp:effectExtent l="0" t="0" r="9525" b="0"/>
+            <wp:docPr id="15" name="Picture 15"/>
+            <wp:cNvGraphicFramePr>
+              <a:graphicFrameLocks xmlns:a="http://schemas.openxmlformats.org/drawingml/2006/main" noChangeAspect="1"/>
+            </wp:cNvGraphicFramePr>
+            <a:graphic xmlns:a="http://schemas.openxmlformats.org/drawingml/2006/main">
+              <a:graphicData uri="http://schemas.openxmlformats.org/drawingml/2006/picture">
+                <pic:pic xmlns:pic="http://schemas.openxmlformats.org/drawingml/2006/picture">
+                  <pic:nvPicPr>
+                    <pic:cNvPr id="1" name=""/>
+                    <pic:cNvPicPr/>
+                  </pic:nvPicPr>
+                  <pic:blipFill rotWithShape="1">
+                    <a:blip r:embed="rId21"/>
+                    <a:srcRect l="3388" t="2806" r="3870" b="2204"/>
+                    <a:stretch/>
+                  </pic:blipFill>
+                  <pic:spPr bwMode="auto">
+                    <a:xfrm>
+                      <a:off x="0" y="0"/>
+                      <a:ext cx="5476875" cy="4514850"/>
+                    </a:xfrm>
+                    <a:prstGeom prst="rect">
+                      <a:avLst/>
+                    </a:prstGeom>
+                    <a:ln>
+                      <a:noFill/>
+                    </a:ln>
+                    <a:extLst>
+                      <a:ext uri="{53640926-AAD7-44D8-BBD7-CCE9431645EC}">
+                        <a14:shadowObscured xmlns:a14="http://schemas.microsoft.com/office/drawing/2010/main"/>
+                      </a:ext>
+                    </a:extLst>
+                  </pic:spPr>
+                </pic:pic>
+              </a:graphicData>
+            </a:graphic>
+          </wp:inline>
+        </w:drawing>
+      </w:r>
+    </w:p>
+    <w:p/>
+    <w:p>
+      <w:pPr>
+        <w:spacing w:after="200"/>
+        <w:rPr>
+          <w:rFonts w:eastAsiaTheme="majorEastAsia" w:cstheme="majorBidi"/>
+          <w:b/>
+          <w:i/>
+          <w:color w:val="0D0D0D" w:themeColor="text1" w:themeTint="F2"/>
+        </w:rPr>
+      </w:pPr>
+      <w:r>
+        <w:br w:type="page"/>
+      </w:r>
+    </w:p>
+    <w:p>
+      <w:pPr>
+        <w:pStyle w:val="Heading5"/>
+      </w:pPr>
+      <w:r>
+        <w:t>Register Account</w:t>
+      </w:r>
+    </w:p>
+    <w:p/>
+    <w:p>
+      <w:r>
+        <w:rPr>
+          <w:noProof/>
+          <w:lang w:eastAsia="en-GB"/>
+        </w:rPr>
+        <w:drawing>
+          <wp:inline distT="0" distB="0" distL="0" distR="0" wp14:anchorId="15D79010" wp14:editId="308DA3E4">
+            <wp:extent cx="6645910" cy="5602605"/>
+            <wp:effectExtent l="0" t="0" r="2540" b="0"/>
+            <wp:docPr id="16" name="Picture 16"/>
+            <wp:cNvGraphicFramePr>
+              <a:graphicFrameLocks xmlns:a="http://schemas.openxmlformats.org/drawingml/2006/main" noChangeAspect="1"/>
+            </wp:cNvGraphicFramePr>
+            <a:graphic xmlns:a="http://schemas.openxmlformats.org/drawingml/2006/main">
+              <a:graphicData uri="http://schemas.openxmlformats.org/drawingml/2006/picture">
+                <pic:pic xmlns:pic="http://schemas.openxmlformats.org/drawingml/2006/picture">
+                  <pic:nvPicPr>
+                    <pic:cNvPr id="1" name=""/>
+                    <pic:cNvPicPr/>
+                  </pic:nvPicPr>
+                  <pic:blipFill>
+                    <a:blip r:embed="rId22"/>
+                    <a:stretch>
+                      <a:fillRect/>
+                    </a:stretch>
+                  </pic:blipFill>
+                  <pic:spPr>
+                    <a:xfrm>
+                      <a:off x="0" y="0"/>
+                      <a:ext cx="6645910" cy="5602605"/>
+                    </a:xfrm>
+                    <a:prstGeom prst="rect">
+                      <a:avLst/>
+                    </a:prstGeom>
+                  </pic:spPr>
+                </pic:pic>
+              </a:graphicData>
+            </a:graphic>
+          </wp:inline>
+        </w:drawing>
+      </w:r>
+    </w:p>
+    <w:p>
+      <w:pPr>
+        <w:spacing w:after="200"/>
+      </w:pPr>
+      <w:r>
+        <w:br w:type="page"/>
+      </w:r>
+    </w:p>
+    <w:p>
+      <w:pPr>
+        <w:pStyle w:val="Heading5"/>
+      </w:pPr>
+      <w:r>
+        <w:t>Edit Profile</w:t>
+      </w:r>
+    </w:p>
+    <w:p/>
+    <w:p>
+      <w:r>
+        <w:rPr>
+          <w:noProof/>
+          <w:lang w:eastAsia="en-GB"/>
+        </w:rPr>
+        <w:drawing>
+          <wp:inline distT="0" distB="0" distL="0" distR="0" wp14:anchorId="5160DBCF" wp14:editId="0BDD7A2E">
+            <wp:extent cx="6353175" cy="6915150"/>
+            <wp:effectExtent l="0" t="0" r="9525" b="0"/>
+            <wp:docPr id="17" name="Picture 17"/>
+            <wp:cNvGraphicFramePr>
+              <a:graphicFrameLocks xmlns:a="http://schemas.openxmlformats.org/drawingml/2006/main" noChangeAspect="1"/>
+            </wp:cNvGraphicFramePr>
+            <a:graphic xmlns:a="http://schemas.openxmlformats.org/drawingml/2006/main">
+              <a:graphicData uri="http://schemas.openxmlformats.org/drawingml/2006/picture">
+                <pic:pic xmlns:pic="http://schemas.openxmlformats.org/drawingml/2006/picture">
+                  <pic:nvPicPr>
+                    <pic:cNvPr id="1" name=""/>
+                    <pic:cNvPicPr/>
+                  </pic:nvPicPr>
+                  <pic:blipFill>
+                    <a:blip r:embed="rId23"/>
+                    <a:stretch>
+                      <a:fillRect/>
+                    </a:stretch>
+                  </pic:blipFill>
+                  <pic:spPr>
+                    <a:xfrm>
+                      <a:off x="0" y="0"/>
+                      <a:ext cx="6353175" cy="6915150"/>
+                    </a:xfrm>
+                    <a:prstGeom prst="rect">
+                      <a:avLst/>
+                    </a:prstGeom>
+                  </pic:spPr>
+                </pic:pic>
+              </a:graphicData>
+            </a:graphic>
+          </wp:inline>
+        </w:drawing>
+      </w:r>
+    </w:p>
+    <w:p/>
+    <w:p>
+      <w:pPr>
+        <w:spacing w:after="200"/>
+      </w:pPr>
+      <w:r>
+        <w:br w:type="page"/>
+      </w:r>
+    </w:p>
+    <w:p>
+      <w:pPr>
+        <w:pStyle w:val="Heading5"/>
+      </w:pPr>
+      <w:r>
+        <w:t>Add / Edit Credit/Debit Card Details</w:t>
+      </w:r>
+    </w:p>
+    <w:p/>
+    <w:p>
+      <w:r>
+        <w:rPr>
+          <w:noProof/>
+          <w:lang w:eastAsia="en-GB"/>
+        </w:rPr>
+        <w:drawing>
+          <wp:inline distT="0" distB="0" distL="0" distR="0" wp14:anchorId="19AC188E" wp14:editId="7A36AD37">
+            <wp:extent cx="5124450" cy="6819900"/>
+            <wp:effectExtent l="0" t="0" r="0" b="0"/>
+            <wp:docPr id="18" name="Picture 18"/>
+            <wp:cNvGraphicFramePr>
+              <a:graphicFrameLocks xmlns:a="http://schemas.openxmlformats.org/drawingml/2006/main" noChangeAspect="1"/>
+            </wp:cNvGraphicFramePr>
+            <a:graphic xmlns:a="http://schemas.openxmlformats.org/drawingml/2006/main">
+              <a:graphicData uri="http://schemas.openxmlformats.org/drawingml/2006/picture">
+                <pic:pic xmlns:pic="http://schemas.openxmlformats.org/drawingml/2006/picture">
+                  <pic:nvPicPr>
+                    <pic:cNvPr id="1" name=""/>
+                    <pic:cNvPicPr/>
+                  </pic:nvPicPr>
+                  <pic:blipFill>
+                    <a:blip r:embed="rId24"/>
+                    <a:stretch>
+                      <a:fillRect/>
+                    </a:stretch>
+                  </pic:blipFill>
+                  <pic:spPr>
+                    <a:xfrm>
+                      <a:off x="0" y="0"/>
+                      <a:ext cx="5124450" cy="6819900"/>
+                    </a:xfrm>
+                    <a:prstGeom prst="rect">
+                      <a:avLst/>
+                    </a:prstGeom>
+                  </pic:spPr>
+                </pic:pic>
+              </a:graphicData>
+            </a:graphic>
+          </wp:inline>
+        </w:drawing>
+      </w:r>
+    </w:p>
+    <w:p>
+      <w:pPr>
+        <w:spacing w:after="200"/>
+      </w:pPr>
+      <w:r>
+        <w:br w:type="page"/>
+      </w:r>
+    </w:p>
+    <w:p>
+      <w:pPr>
+        <w:pStyle w:val="Heading4"/>
+      </w:pPr>
+      <w:r>
+        <w:t xml:space="preserve">Customer </w:t>
+      </w:r>
+    </w:p>
+    <w:p>
+      <w:r>
+        <w:t>The following apply to the customer</w:t>
+      </w:r>
+      <w:r>
+        <w:t xml:space="preserve"> actor</w:t>
+      </w:r>
+      <w:r>
+        <w:t xml:space="preserve"> only.</w:t>
+      </w:r>
+    </w:p>
+    <w:p>
+      <w:pPr>
+        <w:pStyle w:val="Heading5"/>
+      </w:pPr>
+      <w:r>
+        <w:t>Navigate To Purchase</w:t>
+      </w:r>
+    </w:p>
+    <w:p/>
+    <w:p>
+      <w:r>
+        <w:rPr>
+          <w:noProof/>
+          <w:lang w:eastAsia="en-GB"/>
+        </w:rPr>
+        <w:drawing>
+          <wp:inline distT="0" distB="0" distL="0" distR="0" wp14:anchorId="30685055" wp14:editId="113FBA1B">
+            <wp:extent cx="4933950" cy="6301510"/>
+            <wp:effectExtent l="0" t="0" r="0" b="4445"/>
+            <wp:docPr id="20" name="Picture 20" descr="\\STU01FS\Homes\21614843\_CO554_OOP\OOAD Assignment (Modular)\Basic Use Case Models\NavigationToPurchase.png"/>
+            <wp:cNvGraphicFramePr>
+              <a:graphicFrameLocks xmlns:a="http://schemas.openxmlformats.org/drawingml/2006/main" noChangeAspect="1"/>
+            </wp:cNvGraphicFramePr>
+            <a:graphic xmlns:a="http://schemas.openxmlformats.org/drawingml/2006/main">
+              <a:graphicData uri="http://schemas.openxmlformats.org/drawingml/2006/picture">
+                <pic:pic xmlns:pic="http://schemas.openxmlformats.org/drawingml/2006/picture">
+                  <pic:nvPicPr>
+                    <pic:cNvPr id="0" name="Picture 5" descr="\\STU01FS\Homes\21614843\_CO554_OOP\OOAD Assignment (Modular)\Basic Use Case Models\NavigationToPurchase.png"/>
+                    <pic:cNvPicPr>
+                      <a:picLocks noChangeAspect="1" noChangeArrowheads="1"/>
+                    </pic:cNvPicPr>
+                  </pic:nvPicPr>
+                  <pic:blipFill rotWithShape="1">
+                    <a:blip r:embed="rId25">
+                      <a:extLst>
+                        <a:ext uri="{28A0092B-C50C-407E-A947-70E740481C1C}">
+                          <a14:useLocalDpi xmlns:a14="http://schemas.microsoft.com/office/drawing/2010/main" val="0"/>
+                        </a:ext>
+                      </a:extLst>
+                    </a:blip>
+                    <a:srcRect l="26231" t="8126" r="47391" b="30270"/>
+                    <a:stretch/>
+                  </pic:blipFill>
+                  <pic:spPr bwMode="auto">
+                    <a:xfrm>
+                      <a:off x="0" y="0"/>
+                      <a:ext cx="4940403" cy="6309752"/>
+                    </a:xfrm>
+                    <a:prstGeom prst="rect">
+                      <a:avLst/>
+                    </a:prstGeom>
+                    <a:noFill/>
+                    <a:ln>
+                      <a:noFill/>
+                    </a:ln>
+                    <a:extLst>
+                      <a:ext uri="{53640926-AAD7-44D8-BBD7-CCE9431645EC}">
+                        <a14:shadowObscured xmlns:a14="http://schemas.microsoft.com/office/drawing/2010/main"/>
+                      </a:ext>
+                    </a:extLst>
+                  </pic:spPr>
+                </pic:pic>
+              </a:graphicData>
+            </a:graphic>
+          </wp:inline>
+        </w:drawing>
+      </w:r>
+    </w:p>
+    <w:p/>
+    <w:p>
+      <w:pPr>
+        <w:spacing w:after="200"/>
+        <w:rPr>
+          <w:rFonts w:eastAsiaTheme="majorEastAsia" w:cstheme="majorBidi"/>
+          <w:b/>
+          <w:bCs/>
+          <w:iCs/>
+          <w:color w:val="000000" w:themeColor="text1"/>
+          <w:sz w:val="24"/>
+        </w:rPr>
+      </w:pPr>
+      <w:r>
+        <w:br w:type="page"/>
+      </w:r>
+    </w:p>
+    <w:p>
+      <w:pPr>
+        <w:pStyle w:val="Heading4"/>
+      </w:pPr>
+      <w:r>
+        <w:t>Agent</w:t>
+      </w:r>
+    </w:p>
+    <w:p>
+      <w:r>
+        <w:t>The following apply to the agent actor only.</w:t>
+      </w:r>
+    </w:p>
+    <w:p/>
+    <w:p>
+      <w:pPr>
+        <w:pStyle w:val="Heading5"/>
+      </w:pPr>
+      <w:r>
+        <w:t>Agent Purchase Request Fulfilment</w:t>
+      </w:r>
+    </w:p>
+    <w:p/>
+    <w:p>
+      <w:r>
+        <w:rPr>
+          <w:noProof/>
+          <w:lang w:eastAsia="en-GB"/>
+        </w:rPr>
+        <w:drawing>
+          <wp:inline distT="0" distB="0" distL="0" distR="0" wp14:anchorId="19E97D5E" wp14:editId="2D7B47AE">
+            <wp:extent cx="4391025" cy="4257675"/>
+            <wp:effectExtent l="0" t="0" r="9525" b="9525"/>
+            <wp:docPr id="21" name="Picture 21"/>
+            <wp:cNvGraphicFramePr>
+              <a:graphicFrameLocks xmlns:a="http://schemas.openxmlformats.org/drawingml/2006/main" noChangeAspect="1"/>
+            </wp:cNvGraphicFramePr>
+            <a:graphic xmlns:a="http://schemas.openxmlformats.org/drawingml/2006/main">
+              <a:graphicData uri="http://schemas.openxmlformats.org/drawingml/2006/picture">
+                <pic:pic xmlns:pic="http://schemas.openxmlformats.org/drawingml/2006/picture">
+                  <pic:nvPicPr>
+                    <pic:cNvPr id="1" name=""/>
+                    <pic:cNvPicPr/>
+                  </pic:nvPicPr>
+                  <pic:blipFill>
+                    <a:blip r:embed="rId26"/>
+                    <a:stretch>
+                      <a:fillRect/>
+                    </a:stretch>
+                  </pic:blipFill>
+                  <pic:spPr>
+                    <a:xfrm>
+                      <a:off x="0" y="0"/>
+                      <a:ext cx="4391025" cy="4257675"/>
+                    </a:xfrm>
+                    <a:prstGeom prst="rect">
+                      <a:avLst/>
+                    </a:prstGeom>
+                  </pic:spPr>
+                </pic:pic>
+              </a:graphicData>
+            </a:graphic>
+          </wp:inline>
+        </w:drawing>
+      </w:r>
+    </w:p>
     <w:sectPr>
       <w:pgSz w:w="11906" w:h="16838"/>
       <w:pgMar w:top="720" w:right="720" w:bottom="720" w:left="720" w:header="708" w:footer="708" w:gutter="0"/>
@@ -4516,7 +6702,7 @@
 </file>
 
 <file path=customXml/itemProps2.xml><?xml version="1.0" encoding="utf-8"?>
-<ds:datastoreItem xmlns:ds="http://schemas.openxmlformats.org/officeDocument/2006/customXml" ds:itemID="{B1EA7D68-8AC0-40F6-B7DA-C2EB060E5B9E}">
+<ds:datastoreItem xmlns:ds="http://schemas.openxmlformats.org/officeDocument/2006/customXml" ds:itemID="{26BAFA80-F343-4C09-9A77-42D9D1C7EDE8}">
   <ds:schemaRefs>
     <ds:schemaRef ds:uri="http://schemas.openxmlformats.org/officeDocument/2006/bibliography"/>
   </ds:schemaRefs>

</xml_diff>